<commit_message>
Converted to HTML, report will now be in HTML exclusively.
</commit_message>
<xml_diff>
--- a/report/report.docx
+++ b/report/report.docx
@@ -236,7 +236,55 @@
                         <w:b/>
                         <w:bCs/>
                       </w:rPr>
-                      <w:t>Greg Malysa (gjm76) and Arseney Romanenko (asr96)</w:t>
+                      <w:t xml:space="preserve">Greg </w:t>
+                    </w:r>
+                    <w:proofErr w:type="spellStart"/>
+                    <w:r>
+                      <w:rPr>
+                        <w:b/>
+                        <w:bCs/>
+                      </w:rPr>
+                      <w:t>Malysa</w:t>
+                    </w:r>
+                    <w:proofErr w:type="spellEnd"/>
+                    <w:r>
+                      <w:rPr>
+                        <w:b/>
+                        <w:bCs/>
+                      </w:rPr>
+                      <w:t xml:space="preserve"> (gjm76) and </w:t>
+                    </w:r>
+                    <w:proofErr w:type="spellStart"/>
+                    <w:r>
+                      <w:rPr>
+                        <w:b/>
+                        <w:bCs/>
+                      </w:rPr>
+                      <w:t>Arseney</w:t>
+                    </w:r>
+                    <w:proofErr w:type="spellEnd"/>
+                    <w:r>
+                      <w:rPr>
+                        <w:b/>
+                        <w:bCs/>
+                      </w:rPr>
+                      <w:t xml:space="preserve"> </w:t>
+                    </w:r>
+                    <w:proofErr w:type="spellStart"/>
+                    <w:r>
+                      <w:rPr>
+                        <w:b/>
+                        <w:bCs/>
+                      </w:rPr>
+                      <w:t>Romanenko</w:t>
+                    </w:r>
+                    <w:proofErr w:type="spellEnd"/>
+                    <w:r>
+                      <w:rPr>
+                        <w:b/>
+                        <w:bCs/>
+                      </w:rPr>
+                      <w:t xml:space="preserve"> (asr96)</w:t>
                     </w:r>
                   </w:p>
                 </w:tc>
@@ -287,7 +335,7 @@
                         <w:b/>
                         <w:bCs/>
                       </w:rPr>
-                      <w:t>5 May 2010</w:t>
+                      <w:t>5/5/2010</w:t>
                     </w:r>
                   </w:p>
                 </w:tc>
@@ -514,12 +562,1431 @@
     </w:p>
     <w:p>
       <w:r>
+        <w:rPr>
+          <w:noProof/>
+        </w:rPr>
+        <w:pict>
+          <v:shapetype id="_x0000_t202" coordsize="21600,21600" o:spt="202" path="m,l,21600r21600,l21600,xe">
+            <v:stroke joinstyle="miter"/>
+            <v:path gradientshapeok="t" o:connecttype="rect"/>
+          </v:shapetype>
+          <v:shape id="_x0000_s1102" type="#_x0000_t202" style="position:absolute;margin-left:0;margin-top:468.6pt;width:468pt;height:13.65pt;z-index:251662336" stroked="f">
+            <v:textbox style="mso-next-textbox:#_x0000_s1102" inset="0,0,0,0">
+              <w:txbxContent>
+                <w:p>
+                  <w:pPr>
+                    <w:pStyle w:val="Caption"/>
+                    <w:jc w:val="center"/>
+                  </w:pPr>
+                  <w:r>
+                    <w:t xml:space="preserve">Figure </w:t>
+                  </w:r>
+                  <w:fldSimple w:instr=" SEQ Figure \* ARABIC ">
+                    <w:r>
+                      <w:rPr>
+                        <w:noProof/>
+                      </w:rPr>
+                      <w:t>2</w:t>
+                    </w:r>
+                  </w:fldSimple>
+                  <w:r>
+                    <w:t xml:space="preserve"> - Flowchart for Magnitude Estimation</w:t>
+                  </w:r>
+                </w:p>
+              </w:txbxContent>
+            </v:textbox>
+          </v:shape>
+        </w:pict>
+      </w:r>
+      <w:r>
         <w:t>Next, as we are limited by the computational power of our Atemga644 microcontroller, and we would ideally transmit and receive from a single microcontroller, we designed a hybrid algorithm for detecting transmitted data using FIR filters to estimate the magnitude of specific frequency components over time.</w:t>
       </w:r>
       <w:r>
+        <w:t xml:space="preserve"> For each frequency of interest (which wil</w:t>
+      </w:r>
+      <w:r>
+        <w:t xml:space="preserve">l be derived afterwards), we </w:t>
+      </w:r>
+      <w:r>
+        <w:t>resample at that frequency, exploiting aliasing to obtain a DC component corresponding to the amplitude of the frequ</w:t>
+      </w:r>
+      <w:r>
+        <w:t>ency.</w:t>
+      </w:r>
+      <w:r>
+        <w:t xml:space="preserve"> Because the cosine of zero is one, the magnitude of the DC component can be estimated with a simple sum of those samples.</w:t>
+      </w:r>
+      <w:r>
+        <w:t xml:space="preserve"> However, because the real frequency component may have a non-zero phase shift associated with it, at DC it will have an analogous “phase shift” which requires that a second </w:t>
+      </w:r>
+      <w:proofErr w:type="spellStart"/>
+      <w:r>
+        <w:t>resampler</w:t>
+      </w:r>
+      <w:proofErr w:type="spellEnd"/>
+      <w:r>
+        <w:t xml:space="preserve"> to be used with a</w:t>
+      </w:r>
+      <w:r>
+        <w:t xml:space="preserve"> 90-degree</w:t>
+      </w:r>
+      <w:r>
+        <w:t xml:space="preserve"> phase delay</w:t>
+      </w:r>
+      <w:r>
+        <w:t xml:space="preserve">—this pair together can estimate the Fourier Transform evaluated at DC for </w:t>
+      </w:r>
+      <w:r>
+        <w:t>phase and magnitude information.</w:t>
+      </w:r>
+      <w:r>
         <w:t xml:space="preserve"> </w:t>
       </w:r>
+      <w:r>
+        <w:rPr>
+          <w:noProof/>
+        </w:rPr>
+      </w:r>
+      <w:r>
+        <w:pict>
+          <v:group id="_x0000_s1069" editas="canvas" style="width:468pt;height:309.7pt;mso-position-horizontal-relative:char;mso-position-vertical-relative:line" coordorigin="2527,5400" coordsize="7200,4765">
+            <o:lock v:ext="edit" aspectratio="t"/>
+            <v:shapetype id="_x0000_t75" coordsize="21600,21600" o:spt="75" o:preferrelative="t" path="m@4@5l@4@11@9@11@9@5xe" filled="f" stroked="f">
+              <v:stroke joinstyle="miter"/>
+              <v:formulas>
+                <v:f eqn="if lineDrawn pixelLineWidth 0"/>
+                <v:f eqn="sum @0 1 0"/>
+                <v:f eqn="sum 0 0 @1"/>
+                <v:f eqn="prod @2 1 2"/>
+                <v:f eqn="prod @3 21600 pixelWidth"/>
+                <v:f eqn="prod @3 21600 pixelHeight"/>
+                <v:f eqn="sum @0 0 1"/>
+                <v:f eqn="prod @6 1 2"/>
+                <v:f eqn="prod @7 21600 pixelWidth"/>
+                <v:f eqn="sum @8 21600 0"/>
+                <v:f eqn="prod @7 21600 pixelHeight"/>
+                <v:f eqn="sum @10 21600 0"/>
+              </v:formulas>
+              <v:path o:extrusionok="f" gradientshapeok="t" o:connecttype="rect"/>
+              <o:lock v:ext="edit" aspectratio="t"/>
+            </v:shapetype>
+            <v:shape id="_x0000_s1070" type="#_x0000_t75" style="position:absolute;left:2527;top:5400;width:7200;height:4765" o:preferrelative="f">
+              <v:fill o:detectmouseclick="t"/>
+              <v:path o:extrusionok="t" o:connecttype="none"/>
+              <o:lock v:ext="edit" text="t"/>
+            </v:shape>
+            <v:roundrect id="_x0000_s1071" style="position:absolute;left:5110;top:6578;width:1180;height:774" arcsize="10923f" fillcolor="#f79646 [3209]" strokecolor="#f2f2f2 [3041]" strokeweight="3pt">
+              <v:shadow on="t" type="perspective" color="#974706 [1609]" opacity=".5" offset="1pt" offset2="-1pt"/>
+              <v:textbox style="mso-next-textbox:#_x0000_s1071">
+                <w:txbxContent>
+                  <w:p/>
+                </w:txbxContent>
+              </v:textbox>
+            </v:roundrect>
+            <v:shape id="_x0000_s1072" type="#_x0000_t202" style="position:absolute;left:5110;top:6787;width:1180;height:440" filled="f" stroked="f">
+              <v:textbox style="mso-next-textbox:#_x0000_s1072">
+                <w:txbxContent>
+                  <w:p>
+                    <w:pPr>
+                      <w:jc w:val="center"/>
+                      <w:rPr>
+                        <w:b/>
+                        <w:color w:val="FFFFFF" w:themeColor="background1"/>
+                        <w:sz w:val="28"/>
+                      </w:rPr>
+                    </w:pPr>
+                    <w:proofErr w:type="spellStart"/>
+                    <w:r>
+                      <w:rPr>
+                        <w:b/>
+                        <w:color w:val="FFFFFF" w:themeColor="background1"/>
+                        <w:sz w:val="28"/>
+                      </w:rPr>
+                      <w:t>Resampler</w:t>
+                    </w:r>
+                    <w:proofErr w:type="spellEnd"/>
+                  </w:p>
+                </w:txbxContent>
+              </v:textbox>
+            </v:shape>
+            <v:roundrect id="_x0000_s1073" style="position:absolute;left:3332;top:5648;width:1465;height:930" arcsize="10923f" fillcolor="#4f81bd [3204]" strokecolor="#f2f2f2 [3041]" strokeweight="3pt">
+              <v:shadow on="t" type="perspective" color="#243f60 [1604]" opacity=".5" offset="1pt" offset2="-1pt"/>
+              <v:textbox style="mso-next-textbox:#_x0000_s1073">
+                <w:txbxContent>
+                  <w:p>
+                    <w:pPr>
+                      <w:jc w:val="center"/>
+                    </w:pPr>
+                  </w:p>
+                </w:txbxContent>
+              </v:textbox>
+            </v:roundrect>
+            <v:shape id="_x0000_s1074" type="#_x0000_t202" style="position:absolute;left:3332;top:5878;width:1465;height:856" filled="f" stroked="f">
+              <v:textbox style="mso-next-textbox:#_x0000_s1074">
+                <w:txbxContent>
+                  <w:p>
+                    <w:pPr>
+                      <w:jc w:val="center"/>
+                      <w:rPr>
+                        <w:b/>
+                        <w:color w:val="FFFFFF" w:themeColor="background1"/>
+                        <w:sz w:val="32"/>
+                      </w:rPr>
+                    </w:pPr>
+                    <w:r>
+                      <w:rPr>
+                        <w:b/>
+                        <w:color w:val="FFFFFF" w:themeColor="background1"/>
+                        <w:sz w:val="32"/>
+                      </w:rPr>
+                      <w:t>40 kHz A/D</w:t>
+                    </w:r>
+                  </w:p>
+                </w:txbxContent>
+              </v:textbox>
+            </v:shape>
+            <v:shapetype id="_x0000_t32" coordsize="21600,21600" o:spt="32" o:oned="t" path="m,l21600,21600e" filled="f">
+              <v:path arrowok="t" fillok="f" o:connecttype="none"/>
+              <o:lock v:ext="edit" shapetype="t"/>
+            </v:shapetype>
+            <v:shape id="_x0000_s1075" type="#_x0000_t32" style="position:absolute;left:4820;top:6113;width:1690;height:10" o:connectortype="straight" adj="10650,-1654105,-35060">
+              <v:stroke endarrow="block"/>
+            </v:shape>
+            <v:group id="_x0000_s1076" style="position:absolute;left:6510;top:5648;width:1107;height:867" coordorigin="5745,5671" coordsize="1107,867">
+              <v:roundrect id="_x0000_s1077" style="position:absolute;left:5797;top:5671;width:982;height:784" arcsize="10923f" fillcolor="#f79646 [3209]" strokecolor="#f2f2f2 [3041]" strokeweight="3pt">
+                <v:shadow on="t" type="perspective" color="#974706 [1609]" opacity=".5" offset="1pt" offset2="-1pt"/>
+                <v:textbox style="mso-next-textbox:#_x0000_s1077">
+                  <w:txbxContent>
+                    <w:p/>
+                  </w:txbxContent>
+                </v:textbox>
+              </v:roundrect>
+              <v:shape id="_x0000_s1078" type="#_x0000_t202" style="position:absolute;left:5745;top:5754;width:1107;height:784" filled="f" stroked="f">
+                <v:textbox style="mso-next-textbox:#_x0000_s1078">
+                  <w:txbxContent>
+                    <w:p>
+                      <w:pPr>
+                        <w:jc w:val="center"/>
+                        <w:rPr>
+                          <w:b/>
+                          <w:color w:val="FFFFFF" w:themeColor="background1"/>
+                          <w:sz w:val="28"/>
+                        </w:rPr>
+                      </w:pPr>
+                      <w:r>
+                        <w:rPr>
+                          <w:b/>
+                          <w:color w:val="FFFFFF" w:themeColor="background1"/>
+                          <w:sz w:val="24"/>
+                        </w:rPr>
+                        <w:t>90 Degree Delay</w:t>
+                      </w:r>
+                    </w:p>
+                  </w:txbxContent>
+                </v:textbox>
+              </v:shape>
+            </v:group>
+            <v:roundrect id="_x0000_s1079" style="position:absolute;left:7792;top:6578;width:1180;height:774" arcsize="10923f" fillcolor="#f79646 [3209]" strokecolor="#f2f2f2 [3041]" strokeweight="3pt">
+              <v:shadow on="t" type="perspective" color="#974706 [1609]" opacity=".5" offset="1pt" offset2="-1pt"/>
+              <v:textbox style="mso-next-textbox:#_x0000_s1079">
+                <w:txbxContent>
+                  <w:p/>
+                </w:txbxContent>
+              </v:textbox>
+            </v:roundrect>
+            <v:shape id="_x0000_s1080" type="#_x0000_t202" style="position:absolute;left:7792;top:6787;width:1180;height:408" filled="f" stroked="f">
+              <v:textbox style="mso-next-textbox:#_x0000_s1080">
+                <w:txbxContent>
+                  <w:p>
+                    <w:pPr>
+                      <w:rPr>
+                        <w:b/>
+                        <w:color w:val="FFFFFF" w:themeColor="background1"/>
+                        <w:sz w:val="28"/>
+                      </w:rPr>
+                    </w:pPr>
+                    <w:proofErr w:type="spellStart"/>
+                    <w:r>
+                      <w:rPr>
+                        <w:b/>
+                        <w:color w:val="FFFFFF" w:themeColor="background1"/>
+                        <w:sz w:val="28"/>
+                      </w:rPr>
+                      <w:t>Resampler</w:t>
+                    </w:r>
+                    <w:proofErr w:type="spellEnd"/>
+                  </w:p>
+                </w:txbxContent>
+              </v:textbox>
+            </v:shape>
+            <v:shapetype id="_x0000_t33" coordsize="21600,21600" o:spt="33" o:oned="t" path="m,l21600,r,21600e" filled="f">
+              <v:stroke joinstyle="miter"/>
+              <v:path arrowok="t" fillok="f" o:connecttype="none"/>
+              <o:lock v:ext="edit" shapetype="t"/>
+            </v:shapetype>
+            <v:shape id="_x0000_s1081" type="#_x0000_t33" style="position:absolute;left:4820;top:6113;width:880;height:442" o:connectortype="elbow" adj="-68497,-273763,-68497">
+              <v:stroke endarrow="block"/>
+            </v:shape>
+            <v:shape id="_x0000_s1082" type="#_x0000_t33" style="position:absolute;left:7567;top:6040;width:815;height:515" o:connectortype="elbow" adj="-163010,-224395,-163010">
+              <v:stroke endarrow="block"/>
+            </v:shape>
+            <v:roundrect id="_x0000_s1083" style="position:absolute;left:5110;top:7591;width:1180;height:899" arcsize="10923f" fillcolor="#f79646 [3209]" strokecolor="#f2f2f2 [3041]" strokeweight="3pt">
+              <v:shadow on="t" type="perspective" color="#974706 [1609]" opacity=".5" offset="1pt" offset2="-1pt"/>
+              <v:textbox style="mso-next-textbox:#_x0000_s1083">
+                <w:txbxContent>
+                  <w:p/>
+                </w:txbxContent>
+              </v:textbox>
+            </v:roundrect>
+            <v:shape id="_x0000_s1084" type="#_x0000_t202" style="position:absolute;left:5110;top:7706;width:1180;height:669" filled="f" stroked="f">
+              <v:textbox style="mso-next-textbox:#_x0000_s1084">
+                <w:txbxContent>
+                  <w:p>
+                    <w:pPr>
+                      <w:jc w:val="center"/>
+                      <w:rPr>
+                        <w:b/>
+                        <w:color w:val="FFFFFF" w:themeColor="background1"/>
+                        <w:sz w:val="28"/>
+                      </w:rPr>
+                    </w:pPr>
+                    <w:r>
+                      <w:rPr>
+                        <w:b/>
+                        <w:color w:val="FFFFFF" w:themeColor="background1"/>
+                        <w:sz w:val="28"/>
+                      </w:rPr>
+                      <w:t>Moving Average</w:t>
+                    </w:r>
+                  </w:p>
+                </w:txbxContent>
+              </v:textbox>
+            </v:shape>
+            <v:roundrect id="_x0000_s1085" style="position:absolute;left:7792;top:7591;width:1180;height:899" arcsize="10923f" fillcolor="#f79646 [3209]" strokecolor="#f2f2f2 [3041]" strokeweight="3pt">
+              <v:shadow on="t" type="perspective" color="#974706 [1609]" opacity=".5" offset="1pt" offset2="-1pt"/>
+              <v:textbox style="mso-next-textbox:#_x0000_s1085">
+                <w:txbxContent>
+                  <w:p/>
+                </w:txbxContent>
+              </v:textbox>
+            </v:roundrect>
+            <v:shape id="_x0000_s1086" type="#_x0000_t202" style="position:absolute;left:7792;top:7706;width:1180;height:721" filled="f" stroked="f">
+              <v:textbox style="mso-next-textbox:#_x0000_s1086">
+                <w:txbxContent>
+                  <w:p>
+                    <w:pPr>
+                      <w:jc w:val="center"/>
+                      <w:rPr>
+                        <w:b/>
+                        <w:color w:val="FFFFFF" w:themeColor="background1"/>
+                        <w:sz w:val="28"/>
+                      </w:rPr>
+                    </w:pPr>
+                    <w:r>
+                      <w:rPr>
+                        <w:b/>
+                        <w:color w:val="FFFFFF" w:themeColor="background1"/>
+                        <w:sz w:val="28"/>
+                      </w:rPr>
+                      <w:t>Moving Average</w:t>
+                    </w:r>
+                  </w:p>
+                </w:txbxContent>
+              </v:textbox>
+            </v:shape>
+            <v:shape id="_x0000_s1087" type="#_x0000_t32" style="position:absolute;left:5700;top:7375;width:1;height:193" o:connectortype="straight">
+              <v:stroke endarrow="block"/>
+            </v:shape>
+            <v:shape id="_x0000_s1088" type="#_x0000_t32" style="position:absolute;left:8382;top:7375;width:1;height:193" o:connectortype="straight">
+              <v:stroke endarrow="block"/>
+            </v:shape>
+            <v:shapetype id="_x0000_t123" coordsize="21600,21600" o:spt="123" path="m10800,qx,10800,10800,21600,21600,10800,10800,xem3163,3163nfl18437,18437em3163,18437nfl18437,3163e">
+              <v:path o:extrusionok="f" gradientshapeok="t" o:connecttype="custom" o:connectlocs="10800,0;3163,3163;0,10800;3163,18437;10800,21600;18437,18437;21600,10800;18437,3163" textboxrect="3163,3163,18437,18437"/>
+            </v:shapetype>
+            <v:shape id="_x0000_s1089" type="#_x0000_t123" style="position:absolute;left:6434;top:8490;width:313;height:314"/>
+            <v:shape id="_x0000_s1090" type="#_x0000_t123" style="position:absolute;left:7401;top:8490;width:314;height:314"/>
+            <v:shape id="_x0000_s1091" type="#_x0000_t33" style="position:absolute;left:6312;top:8041;width:279;height:449" o:connectortype="elbow" adj="-333454,-361763,-333454">
+              <v:stroke endarrow="block"/>
+            </v:shape>
+            <v:shape id="_x0000_s1092" type="#_x0000_t33" style="position:absolute;left:6000;top:8213;width:134;height:734;rotation:90;flip:x" o:connectortype="elbow" adj="-592883,235358,-592883">
+              <v:stroke endarrow="block"/>
+            </v:shape>
+            <v:shape id="_x0000_s1093" type="#_x0000_t33" style="position:absolute;left:7558;top:8041;width:212;height:449;rotation:180;flip:y" o:connectortype="elbow" adj="-588482,361763,-588482">
+              <v:stroke endarrow="block"/>
+            </v:shape>
+            <v:shape id="_x0000_s1094" type="#_x0000_t33" style="position:absolute;left:7982;top:8246;width:134;height:667;rotation:90" o:connectortype="elbow" adj="-1025628,-258976,-1025628">
+              <v:stroke endarrow="block"/>
+            </v:shape>
+            <v:shapetype id="_x0000_t124" coordsize="21600,21600" o:spt="124" path="m10800,qx,10800,10800,21600,21600,10800,10800,xem,10800nfl21600,10800em10800,nfl10800,21600e">
+              <v:path o:extrusionok="f" gradientshapeok="t" o:connecttype="custom" o:connectlocs="10800,0;3163,3163;0,10800;3163,18437;10800,21600;18437,18437;21600,10800;18437,3163" textboxrect="3163,3163,18437,18437"/>
+            </v:shapetype>
+            <v:shape id="_x0000_s1095" type="#_x0000_t124" style="position:absolute;left:6927;top:8940;width:335;height:335"/>
+            <v:shape id="_x0000_s1096" type="#_x0000_t32" style="position:absolute;left:6701;top:8758;width:276;height:232" o:connectortype="straight">
+              <v:stroke endarrow="block"/>
+            </v:shape>
+            <v:shape id="_x0000_s1097" type="#_x0000_t32" style="position:absolute;left:7212;top:8758;width:235;height:232;flip:x" o:connectortype="straight">
+              <v:stroke endarrow="block"/>
+            </v:shape>
+            <v:group id="_x0000_s1098" style="position:absolute;left:3504;top:9275;width:2197;height:720" coordorigin="2579,9298" coordsize="2197,720">
+              <v:roundrect id="_x0000_s1099" style="position:absolute;left:2579;top:9298;width:2174;height:720" arcsize="10923f" fillcolor="#c0504d [3205]" strokecolor="#f2f2f2 [3041]" strokeweight="3pt">
+                <v:shadow on="t" type="perspective" color="#622423 [1605]" opacity=".5" offset="1pt" offset2="-1pt"/>
+                <v:textbox style="mso-next-textbox:#_x0000_s1099">
+                  <w:txbxContent>
+                    <w:p/>
+                  </w:txbxContent>
+                </v:textbox>
+              </v:roundrect>
+              <v:shape id="_x0000_s1100" type="#_x0000_t202" style="position:absolute;left:2602;top:9485;width:2174;height:418" filled="f" stroked="f">
+                <v:textbox style="mso-next-textbox:#_x0000_s1100">
+                  <w:txbxContent>
+                    <w:p>
+                      <w:pPr>
+                        <w:jc w:val="center"/>
+                        <w:rPr>
+                          <w:b/>
+                          <w:color w:val="FFFFFF" w:themeColor="background1"/>
+                          <w:sz w:val="28"/>
+                        </w:rPr>
+                      </w:pPr>
+                      <w:r>
+                        <w:rPr>
+                          <w:b/>
+                          <w:color w:val="FFFFFF" w:themeColor="background1"/>
+                          <w:sz w:val="28"/>
+                        </w:rPr>
+                        <w:t>Magnitude Estimate</w:t>
+                      </w:r>
+                    </w:p>
+                  </w:txbxContent>
+                </v:textbox>
+              </v:shape>
+            </v:group>
+            <v:shape id="_x0000_s1101" type="#_x0000_t33" style="position:absolute;left:6218;top:8758;width:360;height:1394;rotation:90" o:connectortype="elbow" adj="-340523,-132974,-340523">
+              <v:stroke endarrow="block"/>
+            </v:shape>
+            <w10:wrap type="none"/>
+            <w10:anchorlock/>
+          </v:group>
+        </w:pict>
+      </w:r>
     </w:p>
+    <w:p/>
+    <w:p>
+      <w:pPr>
+        <w:rPr>
+          <w:rFonts w:eastAsiaTheme="minorEastAsia"/>
+        </w:rPr>
+      </w:pPr>
+      <w:r>
+        <w:rPr>
+          <w:noProof/>
+        </w:rPr>
+        <w:pict>
+          <v:shape id="_x0000_s1068" type="#_x0000_t202" style="position:absolute;margin-left:0;margin-top:314.2pt;width:468pt;height:12.45pt;z-index:251660288" stroked="f">
+            <v:textbox inset="0,0,0,0">
+              <w:txbxContent>
+                <w:p>
+                  <w:pPr>
+                    <w:pStyle w:val="Caption"/>
+                    <w:jc w:val="center"/>
+                  </w:pPr>
+                  <w:r>
+                    <w:t xml:space="preserve">Figure </w:t>
+                  </w:r>
+                  <w:fldSimple w:instr=" SEQ Figure \* ARABIC ">
+                    <w:r>
+                      <w:rPr>
+                        <w:noProof/>
+                      </w:rPr>
+                      <w:t>3</w:t>
+                    </w:r>
+                  </w:fldSimple>
+                  <w:r>
+                    <w:t xml:space="preserve"> - Magnitude Estimation Flowchart</w:t>
+                  </w:r>
+                </w:p>
+              </w:txbxContent>
+            </v:textbox>
+          </v:shape>
+        </w:pict>
+      </w:r>
+      <w:r>
+        <w:t>However, it is important to consider the effects of aliasing on frequencies OTHER than the frequency of interest. Usually, aliasing is a bad property to have in a digital system</w:t>
+      </w:r>
+      <w:r>
+        <w:t>, as it can cause other frequencies to appear as the target frequency</w:t>
+      </w:r>
+      <w:r>
+        <w:t xml:space="preserve">. For instance, when sampling at 6 kHz, </w:t>
+      </w:r>
+      <w:r>
+        <w:t>the possible aliases that are within our analog pass</w:t>
+      </w:r>
+      <w:r>
+        <w:t>-</w:t>
+      </w:r>
+      <w:r>
+        <w:t xml:space="preserve">band </w:t>
+      </w:r>
+      <w:r>
+        <w:t>and appear as a DC signal</w:t>
+      </w:r>
+      <w:r>
+        <w:t xml:space="preserve"> are true DC, 6 kHz, 12 kHz, and 18 kHz.</w:t>
+      </w:r>
+      <w:r>
+        <w:t xml:space="preserve"> Therefore, </w:t>
+      </w:r>
+      <w:r>
+        <w:lastRenderedPageBreak/>
+        <w:t xml:space="preserve">in selecting the frequencies for our transmission channels, if we choose 6 kHz as </w:t>
+      </w:r>
+      <w:r>
+        <w:t>a transmit</w:t>
+      </w:r>
+      <w:r>
+        <w:t xml:space="preserve"> frequency, we cannot</w:t>
+      </w:r>
+      <w:r>
+        <w:t xml:space="preserve"> also</w:t>
+      </w:r>
+      <w:r>
+        <w:t xml:space="preserve"> use 12 or 18 kHz.</w:t>
+      </w:r>
+      <w:r>
+        <w:t xml:space="preserve"> Because the Fourier Transform estimator is implemented as a moving average, it can also be interpreted as an FIR filter, which has a known frequency response. A</w:t>
+      </w:r>
+      <w:r>
+        <w:t>n N-term</w:t>
+      </w:r>
+      <w:r>
+        <w:t xml:space="preserve"> moving average filter has a frequency response </w:t>
+      </w:r>
+      <w:r>
+        <w:t xml:space="preserve">characterized by a maximum at DC and </w:t>
+      </w:r>
+      <m:oMath>
+        <m:d>
+          <m:dPr>
+            <m:begChr m:val="⌊"/>
+            <m:endChr m:val="⌋"/>
+            <m:ctrlPr>
+              <w:rPr>
+                <w:rFonts w:ascii="Cambria Math" w:hAnsi="Cambria Math"/>
+                <w:i/>
+              </w:rPr>
+            </m:ctrlPr>
+          </m:dPr>
+          <m:e>
+            <m:f>
+              <m:fPr>
+                <m:ctrlPr>
+                  <w:rPr>
+                    <w:rFonts w:ascii="Cambria Math" w:hAnsi="Cambria Math"/>
+                    <w:i/>
+                  </w:rPr>
+                </m:ctrlPr>
+              </m:fPr>
+              <m:num>
+                <m:r>
+                  <w:rPr>
+                    <w:rFonts w:ascii="Cambria Math" w:hAnsi="Cambria Math"/>
+                  </w:rPr>
+                  <m:t>N</m:t>
+                </m:r>
+              </m:num>
+              <m:den>
+                <m:r>
+                  <w:rPr>
+                    <w:rFonts w:ascii="Cambria Math" w:hAnsi="Cambria Math"/>
+                  </w:rPr>
+                  <m:t>2</m:t>
+                </m:r>
+              </m:den>
+            </m:f>
+          </m:e>
+        </m:d>
+      </m:oMath>
+      <w:r>
+        <w:rPr>
+          <w:rFonts w:eastAsiaTheme="minorEastAsia"/>
+        </w:rPr>
+        <w:t xml:space="preserve"> zeros evenly spaced around the unit circle.</w:t>
+      </w:r>
+      <w:r>
+        <w:rPr>
+          <w:rFonts w:eastAsiaTheme="minorEastAsia"/>
+        </w:rPr>
+        <w:t xml:space="preserve"> The number of terms in the moving average filter for each frequency is chosen by having the length of the filter m</w:t>
+      </w:r>
+      <w:r>
+        <w:rPr>
+          <w:rFonts w:eastAsiaTheme="minorEastAsia"/>
+        </w:rPr>
+        <w:t xml:space="preserve">atch the length of each burst in time (1.6 ms). Because it is unlikely for these to match precisely, the filters are usually defined to extend one sample longer than the burst. </w:t>
+      </w:r>
+      <w:r>
+        <w:rPr>
+          <w:rFonts w:eastAsiaTheme="minorEastAsia"/>
+        </w:rPr>
+        <w:t xml:space="preserve">In general, therefore, with sampling frequency </w:t>
+      </w:r>
+      <w:proofErr w:type="spellStart"/>
+      <w:r>
+        <w:rPr>
+          <w:rFonts w:eastAsiaTheme="minorEastAsia"/>
+        </w:rPr>
+        <w:t>fs</w:t>
+      </w:r>
+      <w:proofErr w:type="spellEnd"/>
+      <w:r>
+        <w:rPr>
+          <w:rFonts w:eastAsiaTheme="minorEastAsia"/>
+        </w:rPr>
+        <w:t xml:space="preserve"> and target frequency f, the length of the appropriate averaging filter </w:t>
+      </w:r>
+      <w:proofErr w:type="gramStart"/>
+      <w:r>
+        <w:rPr>
+          <w:rFonts w:eastAsiaTheme="minorEastAsia"/>
+        </w:rPr>
+        <w:t>is</w:t>
+      </w:r>
+      <w:r>
+        <w:rPr>
+          <w:rFonts w:eastAsiaTheme="minorEastAsia"/>
+        </w:rPr>
+        <w:t xml:space="preserve"> </w:t>
+      </w:r>
+      <w:r>
+        <w:rPr>
+          <w:rFonts w:eastAsiaTheme="minorEastAsia"/>
+        </w:rPr>
+        <w:t xml:space="preserve"> </w:t>
+      </w:r>
+      <m:oMath>
+        <w:proofErr w:type="gramEnd"/>
+        <m:r>
+          <w:rPr>
+            <w:rFonts w:ascii="Cambria Math" w:eastAsiaTheme="minorEastAsia" w:hAnsi="Cambria Math"/>
+          </w:rPr>
+          <m:t>N=</m:t>
+        </m:r>
+        <m:d>
+          <m:dPr>
+            <m:begChr m:val="⌈"/>
+            <m:endChr m:val="⌉"/>
+            <m:ctrlPr>
+              <w:rPr>
+                <w:rFonts w:ascii="Cambria Math" w:eastAsiaTheme="minorEastAsia" w:hAnsi="Cambria Math"/>
+                <w:i/>
+              </w:rPr>
+            </m:ctrlPr>
+          </m:dPr>
+          <m:e>
+            <m:f>
+              <m:fPr>
+                <m:ctrlPr>
+                  <w:rPr>
+                    <w:rFonts w:ascii="Cambria Math" w:eastAsiaTheme="minorEastAsia" w:hAnsi="Cambria Math"/>
+                    <w:i/>
+                  </w:rPr>
+                </m:ctrlPr>
+              </m:fPr>
+              <m:num>
+                <m:r>
+                  <w:rPr>
+                    <w:rFonts w:ascii="Cambria Math" w:eastAsiaTheme="minorEastAsia" w:hAnsi="Cambria Math"/>
+                  </w:rPr>
+                  <m:t>64</m:t>
+                </m:r>
+              </m:num>
+              <m:den>
+                <m:f>
+                  <m:fPr>
+                    <m:type m:val="skw"/>
+                    <m:ctrlPr>
+                      <w:rPr>
+                        <w:rFonts w:ascii="Cambria Math" w:eastAsiaTheme="minorEastAsia" w:hAnsi="Cambria Math"/>
+                        <w:i/>
+                      </w:rPr>
+                    </m:ctrlPr>
+                  </m:fPr>
+                  <m:num>
+                    <m:r>
+                      <w:rPr>
+                        <w:rFonts w:ascii="Cambria Math" w:eastAsiaTheme="minorEastAsia" w:hAnsi="Cambria Math"/>
+                      </w:rPr>
+                      <m:t>fs</m:t>
+                    </m:r>
+                  </m:num>
+                  <m:den>
+                    <m:r>
+                      <w:rPr>
+                        <w:rFonts w:ascii="Cambria Math" w:eastAsiaTheme="minorEastAsia" w:hAnsi="Cambria Math"/>
+                      </w:rPr>
+                      <m:t>f</m:t>
+                    </m:r>
+                  </m:den>
+                </m:f>
+              </m:den>
+            </m:f>
+          </m:e>
+        </m:d>
+      </m:oMath>
+      <w:r>
+        <w:rPr>
+          <w:rFonts w:eastAsiaTheme="minorEastAsia"/>
+        </w:rPr>
+        <w:t>.</w:t>
+      </w:r>
+      <w:r>
+        <w:rPr>
+          <w:rFonts w:eastAsiaTheme="minorEastAsia"/>
+        </w:rPr>
+        <w:t xml:space="preserve"> For example, for 6 kHz, N is 10.</w:t>
+      </w:r>
+      <w:r>
+        <w:rPr>
+          <w:rFonts w:eastAsiaTheme="minorEastAsia"/>
+        </w:rPr>
+        <w:t xml:space="preserve"> Because the window is so short, it is important to minimize the interference between frequency channels, which is most easily done by having each channel fall match with a zero in the moving average for all of the other channels.</w:t>
+      </w:r>
+      <w:r>
+        <w:rPr>
+          <w:rFonts w:eastAsiaTheme="minorEastAsia"/>
+        </w:rPr>
+        <w:t xml:space="preserve"> Due to aliasing between the channels, a particular channel frequency may also fall on the alias of a zero rather than the normal interpretation of the zero.</w:t>
+      </w:r>
+    </w:p>
+    <w:p>
+      <w:pPr>
+        <w:keepNext/>
+        <w:jc w:val="center"/>
+      </w:pPr>
+      <w:r>
+        <w:rPr>
+          <w:noProof/>
+        </w:rPr>
+        <w:drawing>
+          <wp:inline distT="0" distB="0" distL="0" distR="0">
+            <wp:extent cx="3940475" cy="2955356"/>
+            <wp:effectExtent l="19050" t="0" r="2875" b="0"/>
+            <wp:docPr id="2" name="Picture 1" descr="6000hz.png"/>
+            <wp:cNvGraphicFramePr>
+              <a:graphicFrameLocks xmlns:a="http://schemas.openxmlformats.org/drawingml/2006/main" noChangeAspect="1"/>
+            </wp:cNvGraphicFramePr>
+            <a:graphic xmlns:a="http://schemas.openxmlformats.org/drawingml/2006/main">
+              <a:graphicData uri="http://schemas.openxmlformats.org/drawingml/2006/picture">
+                <pic:pic xmlns:pic="http://schemas.openxmlformats.org/drawingml/2006/picture">
+                  <pic:nvPicPr>
+                    <pic:cNvPr id="0" name="6000hz.png"/>
+                    <pic:cNvPicPr/>
+                  </pic:nvPicPr>
+                  <pic:blipFill>
+                    <a:blip r:embed="rId6"/>
+                    <a:stretch>
+                      <a:fillRect/>
+                    </a:stretch>
+                  </pic:blipFill>
+                  <pic:spPr>
+                    <a:xfrm>
+                      <a:off x="0" y="0"/>
+                      <a:ext cx="3937859" cy="2953394"/>
+                    </a:xfrm>
+                    <a:prstGeom prst="rect">
+                      <a:avLst/>
+                    </a:prstGeom>
+                  </pic:spPr>
+                </pic:pic>
+              </a:graphicData>
+            </a:graphic>
+          </wp:inline>
+        </w:drawing>
+      </w:r>
+    </w:p>
+    <w:p>
+      <w:pPr>
+        <w:pStyle w:val="Caption"/>
+        <w:jc w:val="center"/>
+      </w:pPr>
+      <w:r>
+        <w:t xml:space="preserve">Figure </w:t>
+      </w:r>
+      <w:fldSimple w:instr=" SEQ Figure \* ARABIC ">
+        <w:r>
+          <w:rPr>
+            <w:noProof/>
+          </w:rPr>
+          <w:t>4</w:t>
+        </w:r>
+      </w:fldSimple>
+      <w:r>
+        <w:t xml:space="preserve"> - Frequency Response f</w:t>
+      </w:r>
+      <w:r>
+        <w:t>or a 10-Term Averaging Filter</w:t>
+      </w:r>
+    </w:p>
+    <w:p>
+      <w:r>
+        <w:t>Fortunately, it is possible to satisfy the requirement that each transmit frequency alias to a zero of all other transmit frequencies for at least four frequencies in the range 20 Hz – 20 kHz. Table 1 lists the relevant zeros for</w:t>
+      </w:r>
+      <w:r>
+        <w:t xml:space="preserve"> the frequencies we have chosen, with the ones in use highlighted:</w:t>
+      </w:r>
+    </w:p>
+    <w:tbl>
+      <w:tblPr>
+        <w:tblStyle w:val="MediumList2-Accent1"/>
+        <w:tblW w:w="5000" w:type="pct"/>
+        <w:tblLook w:val="04A0"/>
+      </w:tblPr>
+      <w:tblGrid>
+        <w:gridCol w:w="1470"/>
+        <w:gridCol w:w="765"/>
+        <w:gridCol w:w="917"/>
+        <w:gridCol w:w="917"/>
+        <w:gridCol w:w="917"/>
+        <w:gridCol w:w="341"/>
+        <w:gridCol w:w="578"/>
+        <w:gridCol w:w="308"/>
+        <w:gridCol w:w="609"/>
+        <w:gridCol w:w="280"/>
+        <w:gridCol w:w="638"/>
+        <w:gridCol w:w="249"/>
+        <w:gridCol w:w="670"/>
+        <w:gridCol w:w="216"/>
+        <w:gridCol w:w="701"/>
+      </w:tblGrid>
+      <w:tr>
+        <w:trPr>
+          <w:cnfStyle w:val="100000000000"/>
+        </w:trPr>
+        <w:tc>
+          <w:tcPr>
+            <w:cnfStyle w:val="001000000100"/>
+            <w:tcW w:w="2781" w:type="pct"/>
+            <w:gridSpan w:val="6"/>
+          </w:tcPr>
+          <w:p>
+            <w:r>
+              <w:t>Zeros for All Four Transmit Channels</w:t>
+            </w:r>
+          </w:p>
+        </w:tc>
+        <w:tc>
+          <w:tcPr>
+            <w:tcW w:w="463" w:type="pct"/>
+            <w:gridSpan w:val="2"/>
+          </w:tcPr>
+          <w:p>
+            <w:pPr>
+              <w:cnfStyle w:val="100000000000"/>
+            </w:pPr>
+          </w:p>
+        </w:tc>
+        <w:tc>
+          <w:tcPr>
+            <w:tcW w:w="464" w:type="pct"/>
+            <w:gridSpan w:val="2"/>
+          </w:tcPr>
+          <w:p>
+            <w:pPr>
+              <w:cnfStyle w:val="100000000000"/>
+            </w:pPr>
+          </w:p>
+        </w:tc>
+        <w:tc>
+          <w:tcPr>
+            <w:tcW w:w="463" w:type="pct"/>
+            <w:gridSpan w:val="2"/>
+          </w:tcPr>
+          <w:p>
+            <w:pPr>
+              <w:cnfStyle w:val="100000000000"/>
+            </w:pPr>
+          </w:p>
+        </w:tc>
+        <w:tc>
+          <w:tcPr>
+            <w:tcW w:w="463" w:type="pct"/>
+            <w:gridSpan w:val="2"/>
+          </w:tcPr>
+          <w:p>
+            <w:pPr>
+              <w:cnfStyle w:val="100000000000"/>
+            </w:pPr>
+          </w:p>
+        </w:tc>
+        <w:tc>
+          <w:tcPr>
+            <w:tcW w:w="366" w:type="pct"/>
+          </w:tcPr>
+          <w:p>
+            <w:pPr>
+              <w:cnfStyle w:val="100000000000"/>
+            </w:pPr>
+          </w:p>
+        </w:tc>
+      </w:tr>
+      <w:tr>
+        <w:trPr>
+          <w:cnfStyle w:val="000000100000"/>
+        </w:trPr>
+        <w:tc>
+          <w:tcPr>
+            <w:cnfStyle w:val="001000000000"/>
+            <w:tcW w:w="767" w:type="pct"/>
+          </w:tcPr>
+          <w:p>
+            <w:r>
+              <w:t>4800 Hz</w:t>
+            </w:r>
+          </w:p>
+        </w:tc>
+        <w:tc>
+          <w:tcPr>
+            <w:tcW w:w="399" w:type="pct"/>
+          </w:tcPr>
+          <w:p>
+            <w:pPr>
+              <w:cnfStyle w:val="000000100000"/>
+            </w:pPr>
+            <w:r>
+              <w:t>600</w:t>
+            </w:r>
+          </w:p>
+        </w:tc>
+        <w:tc>
+          <w:tcPr>
+            <w:tcW w:w="479" w:type="pct"/>
+          </w:tcPr>
+          <w:p>
+            <w:pPr>
+              <w:cnfStyle w:val="000000100000"/>
+            </w:pPr>
+            <w:r>
+              <w:t>1200</w:t>
+            </w:r>
+          </w:p>
+        </w:tc>
+        <w:tc>
+          <w:tcPr>
+            <w:tcW w:w="479" w:type="pct"/>
+          </w:tcPr>
+          <w:p>
+            <w:pPr>
+              <w:cnfStyle w:val="000000100000"/>
+            </w:pPr>
+            <w:r>
+              <w:t>1800</w:t>
+            </w:r>
+          </w:p>
+        </w:tc>
+        <w:tc>
+          <w:tcPr>
+            <w:tcW w:w="479" w:type="pct"/>
+          </w:tcPr>
+          <w:p>
+            <w:pPr>
+              <w:cnfStyle w:val="000000100000"/>
+            </w:pPr>
+            <w:r>
+              <w:t>2400</w:t>
+            </w:r>
+          </w:p>
+        </w:tc>
+        <w:tc>
+          <w:tcPr>
+            <w:tcW w:w="480" w:type="pct"/>
+            <w:gridSpan w:val="2"/>
+          </w:tcPr>
+          <w:p>
+            <w:pPr>
+              <w:cnfStyle w:val="000000100000"/>
+            </w:pPr>
+          </w:p>
+        </w:tc>
+        <w:tc>
+          <w:tcPr>
+            <w:tcW w:w="479" w:type="pct"/>
+            <w:gridSpan w:val="2"/>
+          </w:tcPr>
+          <w:p>
+            <w:pPr>
+              <w:cnfStyle w:val="000000100000"/>
+            </w:pPr>
+          </w:p>
+        </w:tc>
+        <w:tc>
+          <w:tcPr>
+            <w:tcW w:w="479" w:type="pct"/>
+            <w:gridSpan w:val="2"/>
+          </w:tcPr>
+          <w:p>
+            <w:pPr>
+              <w:cnfStyle w:val="000000100000"/>
+            </w:pPr>
+          </w:p>
+        </w:tc>
+        <w:tc>
+          <w:tcPr>
+            <w:tcW w:w="480" w:type="pct"/>
+            <w:gridSpan w:val="2"/>
+          </w:tcPr>
+          <w:p>
+            <w:pPr>
+              <w:cnfStyle w:val="000000100000"/>
+            </w:pPr>
+          </w:p>
+        </w:tc>
+        <w:tc>
+          <w:tcPr>
+            <w:tcW w:w="479" w:type="pct"/>
+            <w:gridSpan w:val="2"/>
+          </w:tcPr>
+          <w:p>
+            <w:pPr>
+              <w:cnfStyle w:val="000000100000"/>
+            </w:pPr>
+          </w:p>
+        </w:tc>
+      </w:tr>
+      <w:tr>
+        <w:tc>
+          <w:tcPr>
+            <w:cnfStyle w:val="001000000000"/>
+            <w:tcW w:w="767" w:type="pct"/>
+          </w:tcPr>
+          <w:p>
+            <w:r>
+              <w:t>6000 Hz</w:t>
+            </w:r>
+          </w:p>
+        </w:tc>
+        <w:tc>
+          <w:tcPr>
+            <w:tcW w:w="399" w:type="pct"/>
+          </w:tcPr>
+          <w:p>
+            <w:pPr>
+              <w:cnfStyle w:val="000000000000"/>
+              <w:rPr>
+                <w:color w:val="0D0D0D" w:themeColor="text1" w:themeTint="F2"/>
+              </w:rPr>
+            </w:pPr>
+            <w:r>
+              <w:rPr>
+                <w:color w:val="0D0D0D" w:themeColor="text1" w:themeTint="F2"/>
+              </w:rPr>
+              <w:t>600</w:t>
+            </w:r>
+          </w:p>
+        </w:tc>
+        <w:tc>
+          <w:tcPr>
+            <w:tcW w:w="479" w:type="pct"/>
+          </w:tcPr>
+          <w:p>
+            <w:pPr>
+              <w:cnfStyle w:val="000000000000"/>
+              <w:rPr>
+                <w:color w:val="0D0D0D" w:themeColor="text1" w:themeTint="F2"/>
+              </w:rPr>
+            </w:pPr>
+            <w:r>
+              <w:rPr>
+                <w:color w:val="0D0D0D" w:themeColor="text1" w:themeTint="F2"/>
+              </w:rPr>
+              <w:t>1200</w:t>
+            </w:r>
+          </w:p>
+        </w:tc>
+        <w:tc>
+          <w:tcPr>
+            <w:tcW w:w="479" w:type="pct"/>
+          </w:tcPr>
+          <w:p>
+            <w:pPr>
+              <w:cnfStyle w:val="000000000000"/>
+              <w:rPr>
+                <w:color w:val="0D0D0D" w:themeColor="text1" w:themeTint="F2"/>
+              </w:rPr>
+            </w:pPr>
+            <w:r>
+              <w:rPr>
+                <w:color w:val="0D0D0D" w:themeColor="text1" w:themeTint="F2"/>
+              </w:rPr>
+              <w:t>1800</w:t>
+            </w:r>
+          </w:p>
+        </w:tc>
+        <w:tc>
+          <w:tcPr>
+            <w:tcW w:w="479" w:type="pct"/>
+          </w:tcPr>
+          <w:p>
+            <w:pPr>
+              <w:cnfStyle w:val="000000000000"/>
+              <w:rPr>
+                <w:color w:val="0D0D0D" w:themeColor="text1" w:themeTint="F2"/>
+              </w:rPr>
+            </w:pPr>
+            <w:r>
+              <w:rPr>
+                <w:color w:val="0D0D0D" w:themeColor="text1" w:themeTint="F2"/>
+              </w:rPr>
+              <w:t>2400</w:t>
+            </w:r>
+          </w:p>
+        </w:tc>
+        <w:tc>
+          <w:tcPr>
+            <w:tcW w:w="480" w:type="pct"/>
+            <w:gridSpan w:val="2"/>
+          </w:tcPr>
+          <w:p>
+            <w:pPr>
+              <w:cnfStyle w:val="000000000000"/>
+              <w:rPr>
+                <w:color w:val="0D0D0D" w:themeColor="text1" w:themeTint="F2"/>
+              </w:rPr>
+            </w:pPr>
+            <w:r>
+              <w:rPr>
+                <w:color w:val="0D0D0D" w:themeColor="text1" w:themeTint="F2"/>
+              </w:rPr>
+              <w:t>3000</w:t>
+            </w:r>
+          </w:p>
+        </w:tc>
+        <w:tc>
+          <w:tcPr>
+            <w:tcW w:w="479" w:type="pct"/>
+            <w:gridSpan w:val="2"/>
+          </w:tcPr>
+          <w:p>
+            <w:pPr>
+              <w:cnfStyle w:val="000000000000"/>
+              <w:rPr>
+                <w:color w:val="7F7F7F" w:themeColor="text1" w:themeTint="80"/>
+              </w:rPr>
+            </w:pPr>
+          </w:p>
+        </w:tc>
+        <w:tc>
+          <w:tcPr>
+            <w:tcW w:w="479" w:type="pct"/>
+            <w:gridSpan w:val="2"/>
+          </w:tcPr>
+          <w:p>
+            <w:pPr>
+              <w:cnfStyle w:val="000000000000"/>
+              <w:rPr>
+                <w:color w:val="7F7F7F" w:themeColor="text1" w:themeTint="80"/>
+              </w:rPr>
+            </w:pPr>
+          </w:p>
+        </w:tc>
+        <w:tc>
+          <w:tcPr>
+            <w:tcW w:w="480" w:type="pct"/>
+            <w:gridSpan w:val="2"/>
+          </w:tcPr>
+          <w:p>
+            <w:pPr>
+              <w:cnfStyle w:val="000000000000"/>
+              <w:rPr>
+                <w:color w:val="0D0D0D" w:themeColor="text1" w:themeTint="F2"/>
+              </w:rPr>
+            </w:pPr>
+          </w:p>
+        </w:tc>
+        <w:tc>
+          <w:tcPr>
+            <w:tcW w:w="479" w:type="pct"/>
+            <w:gridSpan w:val="2"/>
+          </w:tcPr>
+          <w:p>
+            <w:pPr>
+              <w:cnfStyle w:val="000000000000"/>
+              <w:rPr>
+                <w:color w:val="7F7F7F" w:themeColor="text1" w:themeTint="80"/>
+              </w:rPr>
+            </w:pPr>
+          </w:p>
+        </w:tc>
+      </w:tr>
+      <w:tr>
+        <w:trPr>
+          <w:cnfStyle w:val="000000100000"/>
+        </w:trPr>
+        <w:tc>
+          <w:tcPr>
+            <w:cnfStyle w:val="001000000000"/>
+            <w:tcW w:w="767" w:type="pct"/>
+          </w:tcPr>
+          <w:p>
+            <w:r>
+              <w:t>8400 Hz</w:t>
+            </w:r>
+          </w:p>
+        </w:tc>
+        <w:tc>
+          <w:tcPr>
+            <w:tcW w:w="399" w:type="pct"/>
+          </w:tcPr>
+          <w:p>
+            <w:pPr>
+              <w:cnfStyle w:val="000000100000"/>
+            </w:pPr>
+            <w:r>
+              <w:t>600</w:t>
+            </w:r>
+          </w:p>
+        </w:tc>
+        <w:tc>
+          <w:tcPr>
+            <w:tcW w:w="479" w:type="pct"/>
+          </w:tcPr>
+          <w:p>
+            <w:pPr>
+              <w:cnfStyle w:val="000000100000"/>
+            </w:pPr>
+            <w:r>
+              <w:t>1200</w:t>
+            </w:r>
+          </w:p>
+        </w:tc>
+        <w:tc>
+          <w:tcPr>
+            <w:tcW w:w="479" w:type="pct"/>
+          </w:tcPr>
+          <w:p>
+            <w:pPr>
+              <w:cnfStyle w:val="000000100000"/>
+            </w:pPr>
+            <w:r>
+              <w:t>1800</w:t>
+            </w:r>
+          </w:p>
+        </w:tc>
+        <w:tc>
+          <w:tcPr>
+            <w:tcW w:w="479" w:type="pct"/>
+          </w:tcPr>
+          <w:p>
+            <w:pPr>
+              <w:cnfStyle w:val="000000100000"/>
+            </w:pPr>
+            <w:r>
+              <w:t>2400</w:t>
+            </w:r>
+          </w:p>
+        </w:tc>
+        <w:tc>
+          <w:tcPr>
+            <w:tcW w:w="480" w:type="pct"/>
+            <w:gridSpan w:val="2"/>
+          </w:tcPr>
+          <w:p>
+            <w:pPr>
+              <w:cnfStyle w:val="000000100000"/>
+            </w:pPr>
+            <w:r>
+              <w:t>3000</w:t>
+            </w:r>
+          </w:p>
+        </w:tc>
+        <w:tc>
+          <w:tcPr>
+            <w:tcW w:w="479" w:type="pct"/>
+            <w:gridSpan w:val="2"/>
+          </w:tcPr>
+          <w:p>
+            <w:pPr>
+              <w:cnfStyle w:val="000000100000"/>
+            </w:pPr>
+            <w:r>
+              <w:t>3600</w:t>
+            </w:r>
+          </w:p>
+        </w:tc>
+        <w:tc>
+          <w:tcPr>
+            <w:tcW w:w="479" w:type="pct"/>
+            <w:gridSpan w:val="2"/>
+          </w:tcPr>
+          <w:p>
+            <w:pPr>
+              <w:cnfStyle w:val="000000100000"/>
+            </w:pPr>
+            <w:r>
+              <w:t>4200</w:t>
+            </w:r>
+          </w:p>
+        </w:tc>
+        <w:tc>
+          <w:tcPr>
+            <w:tcW w:w="480" w:type="pct"/>
+            <w:gridSpan w:val="2"/>
+          </w:tcPr>
+          <w:p>
+            <w:pPr>
+              <w:cnfStyle w:val="000000100000"/>
+            </w:pPr>
+          </w:p>
+        </w:tc>
+        <w:tc>
+          <w:tcPr>
+            <w:tcW w:w="479" w:type="pct"/>
+            <w:gridSpan w:val="2"/>
+          </w:tcPr>
+          <w:p>
+            <w:pPr>
+              <w:cnfStyle w:val="000000100000"/>
+            </w:pPr>
+          </w:p>
+        </w:tc>
+      </w:tr>
+      <w:tr>
+        <w:tc>
+          <w:tcPr>
+            <w:cnfStyle w:val="001000000000"/>
+            <w:tcW w:w="767" w:type="pct"/>
+          </w:tcPr>
+          <w:p>
+            <w:r>
+              <w:t>10800 Hz</w:t>
+            </w:r>
+          </w:p>
+        </w:tc>
+        <w:tc>
+          <w:tcPr>
+            <w:tcW w:w="399" w:type="pct"/>
+          </w:tcPr>
+          <w:p>
+            <w:pPr>
+              <w:cnfStyle w:val="000000000000"/>
+            </w:pPr>
+            <w:r>
+              <w:t>600</w:t>
+            </w:r>
+          </w:p>
+        </w:tc>
+        <w:tc>
+          <w:tcPr>
+            <w:tcW w:w="479" w:type="pct"/>
+          </w:tcPr>
+          <w:p>
+            <w:pPr>
+              <w:cnfStyle w:val="000000000000"/>
+            </w:pPr>
+            <w:r>
+              <w:t>1200</w:t>
+            </w:r>
+          </w:p>
+        </w:tc>
+        <w:tc>
+          <w:tcPr>
+            <w:tcW w:w="479" w:type="pct"/>
+          </w:tcPr>
+          <w:p>
+            <w:pPr>
+              <w:cnfStyle w:val="000000000000"/>
+            </w:pPr>
+            <w:r>
+              <w:t>1800</w:t>
+            </w:r>
+          </w:p>
+        </w:tc>
+        <w:tc>
+          <w:tcPr>
+            <w:tcW w:w="479" w:type="pct"/>
+          </w:tcPr>
+          <w:p>
+            <w:pPr>
+              <w:cnfStyle w:val="000000000000"/>
+            </w:pPr>
+            <w:r>
+              <w:t>2400</w:t>
+            </w:r>
+          </w:p>
+        </w:tc>
+        <w:tc>
+          <w:tcPr>
+            <w:tcW w:w="480" w:type="pct"/>
+            <w:gridSpan w:val="2"/>
+          </w:tcPr>
+          <w:p>
+            <w:pPr>
+              <w:cnfStyle w:val="000000000000"/>
+            </w:pPr>
+            <w:r>
+              <w:t>3000</w:t>
+            </w:r>
+          </w:p>
+        </w:tc>
+        <w:tc>
+          <w:tcPr>
+            <w:tcW w:w="479" w:type="pct"/>
+            <w:gridSpan w:val="2"/>
+          </w:tcPr>
+          <w:p>
+            <w:pPr>
+              <w:cnfStyle w:val="000000000000"/>
+            </w:pPr>
+            <w:r>
+              <w:t>3600</w:t>
+            </w:r>
+          </w:p>
+        </w:tc>
+        <w:tc>
+          <w:tcPr>
+            <w:tcW w:w="479" w:type="pct"/>
+            <w:gridSpan w:val="2"/>
+          </w:tcPr>
+          <w:p>
+            <w:pPr>
+              <w:cnfStyle w:val="000000000000"/>
+            </w:pPr>
+            <w:r>
+              <w:t>4200</w:t>
+            </w:r>
+          </w:p>
+        </w:tc>
+        <w:tc>
+          <w:tcPr>
+            <w:tcW w:w="480" w:type="pct"/>
+            <w:gridSpan w:val="2"/>
+          </w:tcPr>
+          <w:p>
+            <w:pPr>
+              <w:cnfStyle w:val="000000000000"/>
+            </w:pPr>
+            <w:r>
+              <w:t>4800</w:t>
+            </w:r>
+          </w:p>
+        </w:tc>
+        <w:tc>
+          <w:tcPr>
+            <w:tcW w:w="479" w:type="pct"/>
+            <w:gridSpan w:val="2"/>
+          </w:tcPr>
+          <w:p>
+            <w:pPr>
+              <w:cnfStyle w:val="000000000000"/>
+            </w:pPr>
+            <w:r>
+              <w:t>5400</w:t>
+            </w:r>
+          </w:p>
+        </w:tc>
+      </w:tr>
+    </w:tbl>
+    <w:p/>
     <w:sectPr>
       <w:pgSz w:w="12240" w:h="15840"/>
       <w:pgMar w:top="1440" w:right="1440" w:bottom="1440" w:left="1440" w:header="720" w:footer="720" w:gutter="0"/>
@@ -982,6 +2449,170 @@
       <w:szCs w:val="18"/>
     </w:rPr>
   </w:style>
+  <w:style w:type="character" w:styleId="PlaceholderText">
+    <w:name w:val="Placeholder Text"/>
+    <w:basedOn w:val="DefaultParagraphFont"/>
+    <w:uiPriority w:val="99"/>
+    <w:semiHidden/>
+    <w:rsid w:val="001D0B37"/>
+    <w:rPr>
+      <w:color w:val="808080"/>
+    </w:rPr>
+  </w:style>
+  <w:style w:type="table" w:styleId="TableGrid">
+    <w:name w:val="Table Grid"/>
+    <w:basedOn w:val="TableNormal"/>
+    <w:uiPriority w:val="59"/>
+    <w:rsid w:val="00770125"/>
+    <w:pPr>
+      <w:spacing w:after="0" w:line="240" w:lineRule="auto"/>
+    </w:pPr>
+    <w:tblPr>
+      <w:tblInd w:w="0" w:type="dxa"/>
+      <w:tblBorders>
+        <w:top w:val="single" w:sz="4" w:space="0" w:color="000000" w:themeColor="text1"/>
+        <w:left w:val="single" w:sz="4" w:space="0" w:color="000000" w:themeColor="text1"/>
+        <w:bottom w:val="single" w:sz="4" w:space="0" w:color="000000" w:themeColor="text1"/>
+        <w:right w:val="single" w:sz="4" w:space="0" w:color="000000" w:themeColor="text1"/>
+        <w:insideH w:val="single" w:sz="4" w:space="0" w:color="000000" w:themeColor="text1"/>
+        <w:insideV w:val="single" w:sz="4" w:space="0" w:color="000000" w:themeColor="text1"/>
+      </w:tblBorders>
+      <w:tblCellMar>
+        <w:top w:w="0" w:type="dxa"/>
+        <w:left w:w="108" w:type="dxa"/>
+        <w:bottom w:w="0" w:type="dxa"/>
+        <w:right w:w="108" w:type="dxa"/>
+      </w:tblCellMar>
+    </w:tblPr>
+  </w:style>
+  <w:style w:type="table" w:styleId="MediumList2-Accent1">
+    <w:name w:val="Medium List 2 Accent 1"/>
+    <w:basedOn w:val="TableNormal"/>
+    <w:uiPriority w:val="66"/>
+    <w:rsid w:val="00770125"/>
+    <w:pPr>
+      <w:spacing w:after="0" w:line="240" w:lineRule="auto"/>
+    </w:pPr>
+    <w:rPr>
+      <w:rFonts w:asciiTheme="majorHAnsi" w:eastAsiaTheme="majorEastAsia" w:hAnsiTheme="majorHAnsi" w:cstheme="majorBidi"/>
+      <w:color w:val="000000" w:themeColor="text1"/>
+    </w:rPr>
+    <w:tblPr>
+      <w:tblStyleRowBandSize w:val="1"/>
+      <w:tblStyleColBandSize w:val="1"/>
+      <w:tblInd w:w="0" w:type="dxa"/>
+      <w:tblBorders>
+        <w:top w:val="single" w:sz="8" w:space="0" w:color="4F81BD" w:themeColor="accent1"/>
+        <w:left w:val="single" w:sz="8" w:space="0" w:color="4F81BD" w:themeColor="accent1"/>
+        <w:bottom w:val="single" w:sz="8" w:space="0" w:color="4F81BD" w:themeColor="accent1"/>
+        <w:right w:val="single" w:sz="8" w:space="0" w:color="4F81BD" w:themeColor="accent1"/>
+      </w:tblBorders>
+      <w:tblCellMar>
+        <w:top w:w="0" w:type="dxa"/>
+        <w:left w:w="108" w:type="dxa"/>
+        <w:bottom w:w="0" w:type="dxa"/>
+        <w:right w:w="108" w:type="dxa"/>
+      </w:tblCellMar>
+    </w:tblPr>
+    <w:tblStylePr w:type="firstRow">
+      <w:rPr>
+        <w:sz w:val="24"/>
+        <w:szCs w:val="24"/>
+      </w:rPr>
+      <w:tblPr/>
+      <w:tcPr>
+        <w:tcBorders>
+          <w:top w:val="nil"/>
+          <w:left w:val="nil"/>
+          <w:bottom w:val="single" w:sz="24" w:space="0" w:color="4F81BD" w:themeColor="accent1"/>
+          <w:right w:val="nil"/>
+          <w:insideH w:val="nil"/>
+          <w:insideV w:val="nil"/>
+        </w:tcBorders>
+        <w:shd w:val="clear" w:color="auto" w:fill="FFFFFF" w:themeFill="background1"/>
+      </w:tcPr>
+    </w:tblStylePr>
+    <w:tblStylePr w:type="lastRow">
+      <w:tblPr/>
+      <w:tcPr>
+        <w:tcBorders>
+          <w:top w:val="single" w:sz="8" w:space="0" w:color="4F81BD" w:themeColor="accent1"/>
+          <w:left w:val="nil"/>
+          <w:bottom w:val="nil"/>
+          <w:right w:val="nil"/>
+          <w:insideH w:val="nil"/>
+          <w:insideV w:val="nil"/>
+        </w:tcBorders>
+        <w:shd w:val="clear" w:color="auto" w:fill="FFFFFF" w:themeFill="background1"/>
+      </w:tcPr>
+    </w:tblStylePr>
+    <w:tblStylePr w:type="firstCol">
+      <w:tblPr/>
+      <w:tcPr>
+        <w:tcBorders>
+          <w:top w:val="nil"/>
+          <w:left w:val="nil"/>
+          <w:bottom w:val="nil"/>
+          <w:right w:val="single" w:sz="8" w:space="0" w:color="4F81BD" w:themeColor="accent1"/>
+          <w:insideH w:val="nil"/>
+          <w:insideV w:val="nil"/>
+        </w:tcBorders>
+        <w:shd w:val="clear" w:color="auto" w:fill="FFFFFF" w:themeFill="background1"/>
+      </w:tcPr>
+    </w:tblStylePr>
+    <w:tblStylePr w:type="lastCol">
+      <w:tblPr/>
+      <w:tcPr>
+        <w:tcBorders>
+          <w:top w:val="nil"/>
+          <w:left w:val="single" w:sz="8" w:space="0" w:color="4F81BD" w:themeColor="accent1"/>
+          <w:bottom w:val="nil"/>
+          <w:right w:val="nil"/>
+          <w:insideH w:val="nil"/>
+          <w:insideV w:val="nil"/>
+        </w:tcBorders>
+        <w:shd w:val="clear" w:color="auto" w:fill="FFFFFF" w:themeFill="background1"/>
+      </w:tcPr>
+    </w:tblStylePr>
+    <w:tblStylePr w:type="band1Vert">
+      <w:tblPr/>
+      <w:tcPr>
+        <w:tcBorders>
+          <w:left w:val="nil"/>
+          <w:right w:val="nil"/>
+          <w:insideH w:val="nil"/>
+          <w:insideV w:val="nil"/>
+        </w:tcBorders>
+        <w:shd w:val="clear" w:color="auto" w:fill="D3DFEE" w:themeFill="accent1" w:themeFillTint="3F"/>
+      </w:tcPr>
+    </w:tblStylePr>
+    <w:tblStylePr w:type="band1Horz">
+      <w:tblPr/>
+      <w:tcPr>
+        <w:tcBorders>
+          <w:top w:val="nil"/>
+          <w:bottom w:val="nil"/>
+          <w:insideH w:val="nil"/>
+          <w:insideV w:val="nil"/>
+        </w:tcBorders>
+        <w:shd w:val="clear" w:color="auto" w:fill="D3DFEE" w:themeFill="accent1" w:themeFillTint="3F"/>
+      </w:tcPr>
+    </w:tblStylePr>
+    <w:tblStylePr w:type="nwCell">
+      <w:tblPr/>
+      <w:tcPr>
+        <w:shd w:val="clear" w:color="auto" w:fill="FFFFFF" w:themeFill="background1"/>
+      </w:tcPr>
+    </w:tblStylePr>
+    <w:tblStylePr w:type="swCell">
+      <w:tblPr/>
+      <w:tcPr>
+        <w:tcBorders>
+          <w:top w:val="nil"/>
+        </w:tcBorders>
+      </w:tcPr>
+    </w:tblStylePr>
+  </w:style>
 </w:styles>
 </file>
 
@@ -1158,7 +2789,7 @@
     <w:charset w:val="00"/>
     <w:family w:val="roman"/>
     <w:pitch w:val="variable"/>
-    <w:sig w:usb0="20002A87" w:usb1="80000000" w:usb2="00000008" w:usb3="00000000" w:csb0="000001FF" w:csb1="00000000"/>
+    <w:sig w:usb0="20002A87" w:usb1="00000000" w:usb2="00000000" w:usb3="00000000" w:csb0="000001FF" w:csb1="00000000"/>
   </w:font>
   <w:font w:name="Cambria">
     <w:panose1 w:val="02040503050406030204"/>
@@ -1174,6 +2805,13 @@
     <w:pitch w:val="variable"/>
     <w:sig w:usb0="61002A87" w:usb1="80000000" w:usb2="00000008" w:usb3="00000000" w:csb0="000101FF" w:csb1="00000000"/>
   </w:font>
+  <w:font w:name="Cambria Math">
+    <w:panose1 w:val="02040503050406030204"/>
+    <w:charset w:val="00"/>
+    <w:family w:val="roman"/>
+    <w:pitch w:val="variable"/>
+    <w:sig w:usb0="A00002EF" w:usb1="420020EB" w:usb2="00000000" w:usb3="00000000" w:csb0="0000009F" w:csb1="00000000"/>
+  </w:font>
 </w:fonts>
 </file>
 
@@ -1188,6 +2826,7 @@
   <w:rsids>
     <w:rsidRoot w:val="00336753"/>
     <w:rsid w:val="00336753"/>
+    <w:rsid w:val="00F6577D"/>
     <w:rsid w:val="00FD655B"/>
   </w:rsids>
   <m:mathPr>
@@ -1369,6 +3008,7 @@
   <w:style w:type="paragraph" w:default="1" w:styleId="Normal">
     <w:name w:val="Normal"/>
     <w:qFormat/>
+    <w:rsid w:val="00F6577D"/>
   </w:style>
   <w:style w:type="character" w:default="1" w:styleId="DefaultParagraphFont">
     <w:name w:val="Default Paragraph Font"/>
@@ -1421,6 +3061,16 @@
   <w:style w:type="paragraph" w:customStyle="1" w:styleId="53526140BEF04C73A873374463C40A79">
     <w:name w:val="53526140BEF04C73A873374463C40A79"/>
     <w:rsid w:val="00336753"/>
+  </w:style>
+  <w:style w:type="character" w:styleId="PlaceholderText">
+    <w:name w:val="Placeholder Text"/>
+    <w:basedOn w:val="DefaultParagraphFont"/>
+    <w:uiPriority w:val="99"/>
+    <w:semiHidden/>
+    <w:rsid w:val="00F6577D"/>
+    <w:rPr>
+      <w:color w:val="808080"/>
+    </w:rPr>
   </w:style>
 </w:styles>
 </file>

</xml_diff>

<commit_message>
Updated report, converted from word document to a web page.
</commit_message>
<xml_diff>
--- a/report/report.docx
+++ b/report/report.docx
@@ -643,11 +643,6 @@
         <w:t xml:space="preserve"> </w:t>
       </w:r>
       <w:r>
-        <w:rPr>
-          <w:noProof/>
-        </w:rPr>
-      </w:r>
-      <w:r>
         <w:pict>
           <v:group id="_x0000_s1069" editas="canvas" style="width:468pt;height:309.7pt;mso-position-horizontal-relative:char;mso-position-vertical-relative:line" coordorigin="2527,5400" coordsize="7200,4765">
             <o:lock v:ext="edit" aspectratio="t"/>
@@ -691,7 +686,7 @@
                       <w:jc w:val="center"/>
                       <w:rPr>
                         <w:b/>
-                        <w:color w:val="FFFFFF" w:themeColor="background1"/>
+                        <w:color w:val="0D0D0D" w:themeColor="text1" w:themeTint="F2"/>
                         <w:sz w:val="28"/>
                       </w:rPr>
                     </w:pPr>
@@ -699,7 +694,7 @@
                     <w:r>
                       <w:rPr>
                         <w:b/>
-                        <w:color w:val="FFFFFF" w:themeColor="background1"/>
+                        <w:color w:val="0D0D0D" w:themeColor="text1" w:themeTint="F2"/>
                         <w:sz w:val="28"/>
                       </w:rPr>
                       <w:t>Resampler</w:t>
@@ -729,14 +724,14 @@
                       <w:jc w:val="center"/>
                       <w:rPr>
                         <w:b/>
-                        <w:color w:val="FFFFFF" w:themeColor="background1"/>
+                        <w:color w:val="0D0D0D" w:themeColor="text1" w:themeTint="F2"/>
                         <w:sz w:val="32"/>
                       </w:rPr>
                     </w:pPr>
                     <w:r>
                       <w:rPr>
                         <w:b/>
-                        <w:color w:val="FFFFFF" w:themeColor="background1"/>
+                        <w:color w:val="0D0D0D" w:themeColor="text1" w:themeTint="F2"/>
                         <w:sz w:val="32"/>
                       </w:rPr>
                       <w:t>40 kHz A/D</w:t>
@@ -769,14 +764,14 @@
                         <w:jc w:val="center"/>
                         <w:rPr>
                           <w:b/>
-                          <w:color w:val="FFFFFF" w:themeColor="background1"/>
+                          <w:color w:val="0D0D0D" w:themeColor="text1" w:themeTint="F2"/>
                           <w:sz w:val="28"/>
                         </w:rPr>
                       </w:pPr>
                       <w:r>
                         <w:rPr>
                           <w:b/>
-                          <w:color w:val="FFFFFF" w:themeColor="background1"/>
+                          <w:color w:val="0D0D0D" w:themeColor="text1" w:themeTint="F2"/>
                           <w:sz w:val="24"/>
                         </w:rPr>
                         <w:t>90 Degree Delay</w:t>
@@ -801,7 +796,7 @@
                     <w:pPr>
                       <w:rPr>
                         <w:b/>
-                        <w:color w:val="FFFFFF" w:themeColor="background1"/>
+                        <w:color w:val="0D0D0D" w:themeColor="text1" w:themeTint="F2"/>
                         <w:sz w:val="28"/>
                       </w:rPr>
                     </w:pPr>
@@ -809,7 +804,7 @@
                     <w:r>
                       <w:rPr>
                         <w:b/>
-                        <w:color w:val="FFFFFF" w:themeColor="background1"/>
+                        <w:color w:val="0D0D0D" w:themeColor="text1" w:themeTint="F2"/>
                         <w:sz w:val="28"/>
                       </w:rPr>
                       <w:t>Resampler</w:t>
@@ -846,14 +841,14 @@
                       <w:jc w:val="center"/>
                       <w:rPr>
                         <w:b/>
-                        <w:color w:val="FFFFFF" w:themeColor="background1"/>
+                        <w:color w:val="0D0D0D" w:themeColor="text1" w:themeTint="F2"/>
                         <w:sz w:val="28"/>
                       </w:rPr>
                     </w:pPr>
                     <w:r>
                       <w:rPr>
                         <w:b/>
-                        <w:color w:val="FFFFFF" w:themeColor="background1"/>
+                        <w:color w:val="0D0D0D" w:themeColor="text1" w:themeTint="F2"/>
                         <w:sz w:val="28"/>
                       </w:rPr>
                       <w:t>Moving Average</w:t>
@@ -878,14 +873,14 @@
                       <w:jc w:val="center"/>
                       <w:rPr>
                         <w:b/>
-                        <w:color w:val="FFFFFF" w:themeColor="background1"/>
+                        <w:color w:val="0D0D0D" w:themeColor="text1" w:themeTint="F2"/>
                         <w:sz w:val="28"/>
                       </w:rPr>
                     </w:pPr>
                     <w:r>
                       <w:rPr>
                         <w:b/>
-                        <w:color w:val="FFFFFF" w:themeColor="background1"/>
+                        <w:color w:val="0D0D0D" w:themeColor="text1" w:themeTint="F2"/>
                         <w:sz w:val="28"/>
                       </w:rPr>
                       <w:t>Moving Average</w:t>
@@ -944,14 +939,14 @@
                         <w:jc w:val="center"/>
                         <w:rPr>
                           <w:b/>
-                          <w:color w:val="FFFFFF" w:themeColor="background1"/>
+                          <w:color w:val="0D0D0D" w:themeColor="text1" w:themeTint="F2"/>
                           <w:sz w:val="28"/>
                         </w:rPr>
                       </w:pPr>
                       <w:r>
                         <w:rPr>
                           <w:b/>
-                          <w:color w:val="FFFFFF" w:themeColor="background1"/>
+                          <w:color w:val="0D0D0D" w:themeColor="text1" w:themeTint="F2"/>
                           <w:sz w:val="28"/>
                         </w:rPr>
                         <w:t>Magnitude Estimate</w:t>
@@ -1338,7 +1333,7 @@
     </w:p>
     <w:tbl>
       <w:tblPr>
-        <w:tblStyle w:val="MediumList2-Accent1"/>
+        <w:tblStyle w:val="MediumList2"/>
         <w:tblW w:w="5000" w:type="pct"/>
         <w:tblLook w:val="04A0"/>
       </w:tblPr>
@@ -2613,6 +2608,134 @@
       </w:tcPr>
     </w:tblStylePr>
   </w:style>
+  <w:style w:type="table" w:styleId="MediumList2">
+    <w:name w:val="Medium List 2"/>
+    <w:basedOn w:val="TableNormal"/>
+    <w:uiPriority w:val="66"/>
+    <w:rsid w:val="00350569"/>
+    <w:pPr>
+      <w:spacing w:after="0" w:line="240" w:lineRule="auto"/>
+    </w:pPr>
+    <w:rPr>
+      <w:rFonts w:asciiTheme="majorHAnsi" w:eastAsiaTheme="majorEastAsia" w:hAnsiTheme="majorHAnsi" w:cstheme="majorBidi"/>
+      <w:color w:val="000000" w:themeColor="text1"/>
+    </w:rPr>
+    <w:tblPr>
+      <w:tblStyleRowBandSize w:val="1"/>
+      <w:tblStyleColBandSize w:val="1"/>
+      <w:tblInd w:w="0" w:type="dxa"/>
+      <w:tblBorders>
+        <w:top w:val="single" w:sz="8" w:space="0" w:color="000000" w:themeColor="text1"/>
+        <w:left w:val="single" w:sz="8" w:space="0" w:color="000000" w:themeColor="text1"/>
+        <w:bottom w:val="single" w:sz="8" w:space="0" w:color="000000" w:themeColor="text1"/>
+        <w:right w:val="single" w:sz="8" w:space="0" w:color="000000" w:themeColor="text1"/>
+      </w:tblBorders>
+      <w:tblCellMar>
+        <w:top w:w="0" w:type="dxa"/>
+        <w:left w:w="108" w:type="dxa"/>
+        <w:bottom w:w="0" w:type="dxa"/>
+        <w:right w:w="108" w:type="dxa"/>
+      </w:tblCellMar>
+    </w:tblPr>
+    <w:tblStylePr w:type="firstRow">
+      <w:rPr>
+        <w:sz w:val="24"/>
+        <w:szCs w:val="24"/>
+      </w:rPr>
+      <w:tblPr/>
+      <w:tcPr>
+        <w:tcBorders>
+          <w:top w:val="nil"/>
+          <w:left w:val="nil"/>
+          <w:bottom w:val="single" w:sz="24" w:space="0" w:color="000000" w:themeColor="text1"/>
+          <w:right w:val="nil"/>
+          <w:insideH w:val="nil"/>
+          <w:insideV w:val="nil"/>
+        </w:tcBorders>
+        <w:shd w:val="clear" w:color="auto" w:fill="FFFFFF" w:themeFill="background1"/>
+      </w:tcPr>
+    </w:tblStylePr>
+    <w:tblStylePr w:type="lastRow">
+      <w:tblPr/>
+      <w:tcPr>
+        <w:tcBorders>
+          <w:top w:val="single" w:sz="8" w:space="0" w:color="000000" w:themeColor="text1"/>
+          <w:left w:val="nil"/>
+          <w:bottom w:val="nil"/>
+          <w:right w:val="nil"/>
+          <w:insideH w:val="nil"/>
+          <w:insideV w:val="nil"/>
+        </w:tcBorders>
+        <w:shd w:val="clear" w:color="auto" w:fill="FFFFFF" w:themeFill="background1"/>
+      </w:tcPr>
+    </w:tblStylePr>
+    <w:tblStylePr w:type="firstCol">
+      <w:tblPr/>
+      <w:tcPr>
+        <w:tcBorders>
+          <w:top w:val="nil"/>
+          <w:left w:val="nil"/>
+          <w:bottom w:val="nil"/>
+          <w:right w:val="single" w:sz="8" w:space="0" w:color="000000" w:themeColor="text1"/>
+          <w:insideH w:val="nil"/>
+          <w:insideV w:val="nil"/>
+        </w:tcBorders>
+        <w:shd w:val="clear" w:color="auto" w:fill="FFFFFF" w:themeFill="background1"/>
+      </w:tcPr>
+    </w:tblStylePr>
+    <w:tblStylePr w:type="lastCol">
+      <w:tblPr/>
+      <w:tcPr>
+        <w:tcBorders>
+          <w:top w:val="nil"/>
+          <w:left w:val="single" w:sz="8" w:space="0" w:color="000000" w:themeColor="text1"/>
+          <w:bottom w:val="nil"/>
+          <w:right w:val="nil"/>
+          <w:insideH w:val="nil"/>
+          <w:insideV w:val="nil"/>
+        </w:tcBorders>
+        <w:shd w:val="clear" w:color="auto" w:fill="FFFFFF" w:themeFill="background1"/>
+      </w:tcPr>
+    </w:tblStylePr>
+    <w:tblStylePr w:type="band1Vert">
+      <w:tblPr/>
+      <w:tcPr>
+        <w:tcBorders>
+          <w:left w:val="nil"/>
+          <w:right w:val="nil"/>
+          <w:insideH w:val="nil"/>
+          <w:insideV w:val="nil"/>
+        </w:tcBorders>
+        <w:shd w:val="clear" w:color="auto" w:fill="C0C0C0" w:themeFill="text1" w:themeFillTint="3F"/>
+      </w:tcPr>
+    </w:tblStylePr>
+    <w:tblStylePr w:type="band1Horz">
+      <w:tblPr/>
+      <w:tcPr>
+        <w:tcBorders>
+          <w:top w:val="nil"/>
+          <w:bottom w:val="nil"/>
+          <w:insideH w:val="nil"/>
+          <w:insideV w:val="nil"/>
+        </w:tcBorders>
+        <w:shd w:val="clear" w:color="auto" w:fill="C0C0C0" w:themeFill="text1" w:themeFillTint="3F"/>
+      </w:tcPr>
+    </w:tblStylePr>
+    <w:tblStylePr w:type="nwCell">
+      <w:tblPr/>
+      <w:tcPr>
+        <w:shd w:val="clear" w:color="auto" w:fill="FFFFFF" w:themeFill="background1"/>
+      </w:tcPr>
+    </w:tblStylePr>
+    <w:tblStylePr w:type="swCell">
+      <w:tblPr/>
+      <w:tcPr>
+        <w:tcBorders>
+          <w:top w:val="nil"/>
+        </w:tcBorders>
+      </w:tcPr>
+    </w:tblStylePr>
+  </w:style>
 </w:styles>
 </file>
 
@@ -2741,36 +2864,6 @@
         </w:p>
       </w:docPartBody>
     </w:docPart>
-    <w:docPart>
-      <w:docPartPr>
-        <w:name w:val="A783A6F99CE6442AAE2B925B3B9F74B5"/>
-        <w:category>
-          <w:name w:val="General"/>
-          <w:gallery w:val="placeholder"/>
-        </w:category>
-        <w:types>
-          <w:type w:val="bbPlcHdr"/>
-        </w:types>
-        <w:behaviors>
-          <w:behavior w:val="content"/>
-        </w:behaviors>
-        <w:guid w:val="{33EF64FC-ADAD-4326-B7BA-DB92CF0FCB0F}"/>
-      </w:docPartPr>
-      <w:docPartBody>
-        <w:p>
-          <w:pPr>
-            <w:pStyle w:val="A783A6F99CE6442AAE2B925B3B9F74B5"/>
-          </w:pPr>
-          <w:r>
-            <w:rPr>
-              <w:b/>
-              <w:bCs/>
-            </w:rPr>
-            <w:t>[Pick the date]</w:t>
-          </w:r>
-        </w:p>
-      </w:docPartBody>
-    </w:docPart>
   </w:docParts>
 </w:glossaryDocument>
 </file>
@@ -2826,6 +2919,7 @@
   <w:rsids>
     <w:rsidRoot w:val="00336753"/>
     <w:rsid w:val="00336753"/>
+    <w:rsid w:val="00CD5976"/>
     <w:rsid w:val="00F6577D"/>
     <w:rsid w:val="00FD655B"/>
   </w:rsids>

</xml_diff>

<commit_message>
Yet more report changes
</commit_message>
<xml_diff>
--- a/report/report.docx
+++ b/report/report.docx
@@ -236,55 +236,7 @@
                         <w:b/>
                         <w:bCs/>
                       </w:rPr>
-                      <w:t xml:space="preserve">Greg </w:t>
-                    </w:r>
-                    <w:proofErr w:type="spellStart"/>
-                    <w:r>
-                      <w:rPr>
-                        <w:b/>
-                        <w:bCs/>
-                      </w:rPr>
-                      <w:t>Malysa</w:t>
-                    </w:r>
-                    <w:proofErr w:type="spellEnd"/>
-                    <w:r>
-                      <w:rPr>
-                        <w:b/>
-                        <w:bCs/>
-                      </w:rPr>
-                      <w:t xml:space="preserve"> (gjm76) and </w:t>
-                    </w:r>
-                    <w:proofErr w:type="spellStart"/>
-                    <w:r>
-                      <w:rPr>
-                        <w:b/>
-                        <w:bCs/>
-                      </w:rPr>
-                      <w:t>Arseney</w:t>
-                    </w:r>
-                    <w:proofErr w:type="spellEnd"/>
-                    <w:r>
-                      <w:rPr>
-                        <w:b/>
-                        <w:bCs/>
-                      </w:rPr>
-                      <w:t xml:space="preserve"> </w:t>
-                    </w:r>
-                    <w:proofErr w:type="spellStart"/>
-                    <w:r>
-                      <w:rPr>
-                        <w:b/>
-                        <w:bCs/>
-                      </w:rPr>
-                      <w:t>Romanenko</w:t>
-                    </w:r>
-                    <w:proofErr w:type="spellEnd"/>
-                    <w:r>
-                      <w:rPr>
-                        <w:b/>
-                        <w:bCs/>
-                      </w:rPr>
-                      <w:t xml:space="preserve"> (asr96)</w:t>
+                      <w:t>Greg Malysa (gjm76) and Arseney Romanenko (asr96)</w:t>
                     </w:r>
                   </w:p>
                 </w:tc>
@@ -304,9 +256,6 @@
                 </w:rPr>
                 <w:alias w:val="Date"/>
                 <w:id w:val="516659546"/>
-                <w:placeholder>
-                  <w:docPart w:val="A783A6F99CE6442AAE2B925B3B9F74B5"/>
-                </w:placeholder>
                 <w:dataBinding w:prefixMappings="xmlns:ns0='http://schemas.microsoft.com/office/2006/coverPageProps'" w:xpath="/ns0:CoverPageProperties[1]/ns0:PublishDate[1]" w:storeItemID="{55AF091B-3C7A-41E3-B477-F2FDAA23CFDA}"/>
                 <w:date w:fullDate="2010-05-05T00:00:00Z">
                   <w:dateFormat w:val="M/d/yyyy"/>
@@ -617,15 +566,7 @@
         <w:t xml:space="preserve"> Because the cosine of zero is one, the magnitude of the DC component can be estimated with a simple sum of those samples.</w:t>
       </w:r>
       <w:r>
-        <w:t xml:space="preserve"> However, because the real frequency component may have a non-zero phase shift associated with it, at DC it will have an analogous “phase shift” which requires that a second </w:t>
-      </w:r>
-      <w:proofErr w:type="spellStart"/>
-      <w:r>
-        <w:t>resampler</w:t>
-      </w:r>
-      <w:proofErr w:type="spellEnd"/>
-      <w:r>
-        <w:t xml:space="preserve"> to be used with a</w:t>
+        <w:t xml:space="preserve"> However, because the real frequency component may have a non-zero phase shift associated with it, at DC it will have an analogous “phase shift” which requires that a second resampler to be used with a</w:t>
       </w:r>
       <w:r>
         <w:t xml:space="preserve"> 90-degree</w:t>
@@ -690,7 +631,6 @@
                         <w:sz w:val="28"/>
                       </w:rPr>
                     </w:pPr>
-                    <w:proofErr w:type="spellStart"/>
                     <w:r>
                       <w:rPr>
                         <w:b/>
@@ -699,7 +639,6 @@
                       </w:rPr>
                       <w:t>Resampler</w:t>
                     </w:r>
-                    <w:proofErr w:type="spellEnd"/>
                   </w:p>
                 </w:txbxContent>
               </v:textbox>
@@ -800,7 +739,6 @@
                         <w:sz w:val="28"/>
                       </w:rPr>
                     </w:pPr>
-                    <w:proofErr w:type="spellStart"/>
                     <w:r>
                       <w:rPr>
                         <w:b/>
@@ -809,7 +747,6 @@
                       </w:rPr>
                       <w:t>Resampler</w:t>
                     </w:r>
-                    <w:proofErr w:type="spellEnd"/>
                   </w:p>
                 </w:txbxContent>
               </v:textbox>
@@ -1124,28 +1061,7 @@
         <w:rPr>
           <w:rFonts w:eastAsiaTheme="minorEastAsia"/>
         </w:rPr>
-        <w:t xml:space="preserve">In general, therefore, with sampling frequency </w:t>
-      </w:r>
-      <w:proofErr w:type="spellStart"/>
-      <w:r>
-        <w:rPr>
-          <w:rFonts w:eastAsiaTheme="minorEastAsia"/>
-        </w:rPr>
-        <w:t>fs</w:t>
-      </w:r>
-      <w:proofErr w:type="spellEnd"/>
-      <w:r>
-        <w:rPr>
-          <w:rFonts w:eastAsiaTheme="minorEastAsia"/>
-        </w:rPr>
-        <w:t xml:space="preserve"> and target frequency f, the length of the appropriate averaging filter </w:t>
-      </w:r>
-      <w:proofErr w:type="gramStart"/>
-      <w:r>
-        <w:rPr>
-          <w:rFonts w:eastAsiaTheme="minorEastAsia"/>
-        </w:rPr>
-        <w:t>is</w:t>
+        <w:t>In general, therefore, with sampling frequency fs and target frequency f, the length of the appropriate averaging filter is</w:t>
       </w:r>
       <w:r>
         <w:rPr>
@@ -1160,7 +1076,6 @@
         <w:t xml:space="preserve"> </w:t>
       </w:r>
       <m:oMath>
-        <w:proofErr w:type="gramEnd"/>
         <m:r>
           <w:rPr>
             <w:rFonts w:ascii="Cambria Math" w:eastAsiaTheme="minorEastAsia" w:hAnsi="Cambria Math"/>
@@ -1334,25 +1249,20 @@
     <w:tbl>
       <w:tblPr>
         <w:tblStyle w:val="MediumList2"/>
-        <w:tblW w:w="5000" w:type="pct"/>
+        <w:tblW w:w="0" w:type="auto"/>
+        <w:tblLayout w:type="fixed"/>
         <w:tblLook w:val="04A0"/>
       </w:tblPr>
       <w:tblGrid>
-        <w:gridCol w:w="1470"/>
-        <w:gridCol w:w="765"/>
-        <w:gridCol w:w="917"/>
-        <w:gridCol w:w="917"/>
-        <w:gridCol w:w="917"/>
-        <w:gridCol w:w="341"/>
-        <w:gridCol w:w="578"/>
-        <w:gridCol w:w="308"/>
-        <w:gridCol w:w="609"/>
-        <w:gridCol w:w="280"/>
-        <w:gridCol w:w="638"/>
-        <w:gridCol w:w="249"/>
-        <w:gridCol w:w="670"/>
-        <w:gridCol w:w="216"/>
-        <w:gridCol w:w="701"/>
+        <w:gridCol w:w="2066"/>
+        <w:gridCol w:w="1071"/>
+        <w:gridCol w:w="1287"/>
+        <w:gridCol w:w="1287"/>
+        <w:gridCol w:w="1287"/>
+        <w:gridCol w:w="471"/>
+        <w:gridCol w:w="818"/>
+        <w:gridCol w:w="427"/>
+        <w:gridCol w:w="862"/>
       </w:tblGrid>
       <w:tr>
         <w:trPr>
@@ -1361,18 +1271,18 @@
         <w:tc>
           <w:tcPr>
             <w:cnfStyle w:val="001000000100"/>
-            <w:tcW w:w="2781" w:type="pct"/>
+            <w:tcW w:w="7469" w:type="dxa"/>
             <w:gridSpan w:val="6"/>
           </w:tcPr>
           <w:p>
             <w:r>
-              <w:t>Zeros for All Four Transmit Channels</w:t>
+              <w:t>Zeros for All Three Transmit Channels</w:t>
             </w:r>
           </w:p>
         </w:tc>
         <w:tc>
           <w:tcPr>
-            <w:tcW w:w="463" w:type="pct"/>
+            <w:tcW w:w="1245" w:type="dxa"/>
             <w:gridSpan w:val="2"/>
           </w:tcPr>
           <w:p>
@@ -1383,40 +1293,7 @@
         </w:tc>
         <w:tc>
           <w:tcPr>
-            <w:tcW w:w="464" w:type="pct"/>
-            <w:gridSpan w:val="2"/>
-          </w:tcPr>
-          <w:p>
-            <w:pPr>
-              <w:cnfStyle w:val="100000000000"/>
-            </w:pPr>
-          </w:p>
-        </w:tc>
-        <w:tc>
-          <w:tcPr>
-            <w:tcW w:w="463" w:type="pct"/>
-            <w:gridSpan w:val="2"/>
-          </w:tcPr>
-          <w:p>
-            <w:pPr>
-              <w:cnfStyle w:val="100000000000"/>
-            </w:pPr>
-          </w:p>
-        </w:tc>
-        <w:tc>
-          <w:tcPr>
-            <w:tcW w:w="463" w:type="pct"/>
-            <w:gridSpan w:val="2"/>
-          </w:tcPr>
-          <w:p>
-            <w:pPr>
-              <w:cnfStyle w:val="100000000000"/>
-            </w:pPr>
-          </w:p>
-        </w:tc>
-        <w:tc>
-          <w:tcPr>
-            <w:tcW w:w="366" w:type="pct"/>
+            <w:tcW w:w="862" w:type="dxa"/>
           </w:tcPr>
           <w:p>
             <w:pPr>
@@ -1432,7 +1309,7 @@
         <w:tc>
           <w:tcPr>
             <w:cnfStyle w:val="001000000000"/>
-            <w:tcW w:w="767" w:type="pct"/>
+            <w:tcW w:w="2066" w:type="dxa"/>
           </w:tcPr>
           <w:p>
             <w:r>
@@ -1442,7 +1319,7 @@
         </w:tc>
         <w:tc>
           <w:tcPr>
-            <w:tcW w:w="399" w:type="pct"/>
+            <w:tcW w:w="1071" w:type="dxa"/>
           </w:tcPr>
           <w:p>
             <w:pPr>
@@ -1455,7 +1332,7 @@
         </w:tc>
         <w:tc>
           <w:tcPr>
-            <w:tcW w:w="479" w:type="pct"/>
+            <w:tcW w:w="1287" w:type="dxa"/>
           </w:tcPr>
           <w:p>
             <w:pPr>
@@ -1468,7 +1345,7 @@
         </w:tc>
         <w:tc>
           <w:tcPr>
-            <w:tcW w:w="479" w:type="pct"/>
+            <w:tcW w:w="1287" w:type="dxa"/>
           </w:tcPr>
           <w:p>
             <w:pPr>
@@ -1481,7 +1358,7 @@
         </w:tc>
         <w:tc>
           <w:tcPr>
-            <w:tcW w:w="479" w:type="pct"/>
+            <w:tcW w:w="1287" w:type="dxa"/>
           </w:tcPr>
           <w:p>
             <w:pPr>
@@ -1494,7 +1371,7 @@
         </w:tc>
         <w:tc>
           <w:tcPr>
-            <w:tcW w:w="480" w:type="pct"/>
+            <w:tcW w:w="1289" w:type="dxa"/>
             <w:gridSpan w:val="2"/>
           </w:tcPr>
           <w:p>
@@ -1505,40 +1382,7 @@
         </w:tc>
         <w:tc>
           <w:tcPr>
-            <w:tcW w:w="479" w:type="pct"/>
-            <w:gridSpan w:val="2"/>
-          </w:tcPr>
-          <w:p>
-            <w:pPr>
-              <w:cnfStyle w:val="000000100000"/>
-            </w:pPr>
-          </w:p>
-        </w:tc>
-        <w:tc>
-          <w:tcPr>
-            <w:tcW w:w="479" w:type="pct"/>
-            <w:gridSpan w:val="2"/>
-          </w:tcPr>
-          <w:p>
-            <w:pPr>
-              <w:cnfStyle w:val="000000100000"/>
-            </w:pPr>
-          </w:p>
-        </w:tc>
-        <w:tc>
-          <w:tcPr>
-            <w:tcW w:w="480" w:type="pct"/>
-            <w:gridSpan w:val="2"/>
-          </w:tcPr>
-          <w:p>
-            <w:pPr>
-              <w:cnfStyle w:val="000000100000"/>
-            </w:pPr>
-          </w:p>
-        </w:tc>
-        <w:tc>
-          <w:tcPr>
-            <w:tcW w:w="479" w:type="pct"/>
+            <w:tcW w:w="1289" w:type="dxa"/>
             <w:gridSpan w:val="2"/>
           </w:tcPr>
           <w:p>
@@ -1552,7 +1396,7 @@
         <w:tc>
           <w:tcPr>
             <w:cnfStyle w:val="001000000000"/>
-            <w:tcW w:w="767" w:type="pct"/>
+            <w:tcW w:w="2066" w:type="dxa"/>
           </w:tcPr>
           <w:p>
             <w:r>
@@ -1562,7 +1406,10 @@
         </w:tc>
         <w:tc>
           <w:tcPr>
-            <w:tcW w:w="399" w:type="pct"/>
+            <w:tcW w:w="1071" w:type="dxa"/>
+            <w:tcBorders>
+              <w:bottom w:val="nil"/>
+            </w:tcBorders>
           </w:tcPr>
           <w:p>
             <w:pPr>
@@ -1581,7 +1428,10 @@
         </w:tc>
         <w:tc>
           <w:tcPr>
-            <w:tcW w:w="479" w:type="pct"/>
+            <w:tcW w:w="1287" w:type="dxa"/>
+            <w:tcBorders>
+              <w:bottom w:val="nil"/>
+            </w:tcBorders>
           </w:tcPr>
           <w:p>
             <w:pPr>
@@ -1600,7 +1450,10 @@
         </w:tc>
         <w:tc>
           <w:tcPr>
-            <w:tcW w:w="479" w:type="pct"/>
+            <w:tcW w:w="1287" w:type="dxa"/>
+            <w:tcBorders>
+              <w:bottom w:val="nil"/>
+            </w:tcBorders>
           </w:tcPr>
           <w:p>
             <w:pPr>
@@ -1619,7 +1472,10 @@
         </w:tc>
         <w:tc>
           <w:tcPr>
-            <w:tcW w:w="479" w:type="pct"/>
+            <w:tcW w:w="1287" w:type="dxa"/>
+            <w:tcBorders>
+              <w:bottom w:val="nil"/>
+            </w:tcBorders>
           </w:tcPr>
           <w:p>
             <w:pPr>
@@ -1638,8 +1494,11 @@
         </w:tc>
         <w:tc>
           <w:tcPr>
-            <w:tcW w:w="480" w:type="pct"/>
+            <w:tcW w:w="1289" w:type="dxa"/>
             <w:gridSpan w:val="2"/>
+            <w:tcBorders>
+              <w:bottom w:val="nil"/>
+            </w:tcBorders>
           </w:tcPr>
           <w:p>
             <w:pPr>
@@ -1658,50 +1517,11 @@
         </w:tc>
         <w:tc>
           <w:tcPr>
-            <w:tcW w:w="479" w:type="pct"/>
+            <w:tcW w:w="1289" w:type="dxa"/>
             <w:gridSpan w:val="2"/>
-          </w:tcPr>
-          <w:p>
-            <w:pPr>
-              <w:cnfStyle w:val="000000000000"/>
-              <w:rPr>
-                <w:color w:val="7F7F7F" w:themeColor="text1" w:themeTint="80"/>
-              </w:rPr>
-            </w:pPr>
-          </w:p>
-        </w:tc>
-        <w:tc>
-          <w:tcPr>
-            <w:tcW w:w="479" w:type="pct"/>
-            <w:gridSpan w:val="2"/>
-          </w:tcPr>
-          <w:p>
-            <w:pPr>
-              <w:cnfStyle w:val="000000000000"/>
-              <w:rPr>
-                <w:color w:val="7F7F7F" w:themeColor="text1" w:themeTint="80"/>
-              </w:rPr>
-            </w:pPr>
-          </w:p>
-        </w:tc>
-        <w:tc>
-          <w:tcPr>
-            <w:tcW w:w="480" w:type="pct"/>
-            <w:gridSpan w:val="2"/>
-          </w:tcPr>
-          <w:p>
-            <w:pPr>
-              <w:cnfStyle w:val="000000000000"/>
-              <w:rPr>
-                <w:color w:val="0D0D0D" w:themeColor="text1" w:themeTint="F2"/>
-              </w:rPr>
-            </w:pPr>
-          </w:p>
-        </w:tc>
-        <w:tc>
-          <w:tcPr>
-            <w:tcW w:w="479" w:type="pct"/>
-            <w:gridSpan w:val="2"/>
+            <w:tcBorders>
+              <w:bottom w:val="nil"/>
+            </w:tcBorders>
           </w:tcPr>
           <w:p>
             <w:pPr>
@@ -1720,17 +1540,20 @@
         <w:tc>
           <w:tcPr>
             <w:cnfStyle w:val="001000000000"/>
-            <w:tcW w:w="767" w:type="pct"/>
+            <w:tcW w:w="2066" w:type="dxa"/>
           </w:tcPr>
           <w:p>
             <w:r>
-              <w:t>8400 Hz</w:t>
+              <w:t>7200 Hz</w:t>
             </w:r>
           </w:p>
         </w:tc>
         <w:tc>
           <w:tcPr>
-            <w:tcW w:w="399" w:type="pct"/>
+            <w:tcW w:w="1071" w:type="dxa"/>
+            <w:tcBorders>
+              <w:bottom w:val="single" w:sz="4" w:space="0" w:color="auto"/>
+            </w:tcBorders>
           </w:tcPr>
           <w:p>
             <w:pPr>
@@ -1743,7 +1566,10 @@
         </w:tc>
         <w:tc>
           <w:tcPr>
-            <w:tcW w:w="479" w:type="pct"/>
+            <w:tcW w:w="1287" w:type="dxa"/>
+            <w:tcBorders>
+              <w:bottom w:val="single" w:sz="4" w:space="0" w:color="auto"/>
+            </w:tcBorders>
           </w:tcPr>
           <w:p>
             <w:pPr>
@@ -1756,7 +1582,10 @@
         </w:tc>
         <w:tc>
           <w:tcPr>
-            <w:tcW w:w="479" w:type="pct"/>
+            <w:tcW w:w="1287" w:type="dxa"/>
+            <w:tcBorders>
+              <w:bottom w:val="single" w:sz="4" w:space="0" w:color="auto"/>
+            </w:tcBorders>
           </w:tcPr>
           <w:p>
             <w:pPr>
@@ -1769,7 +1598,10 @@
         </w:tc>
         <w:tc>
           <w:tcPr>
-            <w:tcW w:w="479" w:type="pct"/>
+            <w:tcW w:w="1287" w:type="dxa"/>
+            <w:tcBorders>
+              <w:bottom w:val="single" w:sz="4" w:space="0" w:color="auto"/>
+            </w:tcBorders>
           </w:tcPr>
           <w:p>
             <w:pPr>
@@ -1782,8 +1614,11 @@
         </w:tc>
         <w:tc>
           <w:tcPr>
-            <w:tcW w:w="480" w:type="pct"/>
+            <w:tcW w:w="1289" w:type="dxa"/>
             <w:gridSpan w:val="2"/>
+            <w:tcBorders>
+              <w:bottom w:val="single" w:sz="4" w:space="0" w:color="auto"/>
+            </w:tcBorders>
           </w:tcPr>
           <w:p>
             <w:pPr>
@@ -1796,8 +1631,11 @@
         </w:tc>
         <w:tc>
           <w:tcPr>
-            <w:tcW w:w="479" w:type="pct"/>
+            <w:tcW w:w="1289" w:type="dxa"/>
             <w:gridSpan w:val="2"/>
+            <w:tcBorders>
+              <w:bottom w:val="single" w:sz="4" w:space="0" w:color="auto"/>
+            </w:tcBorders>
           </w:tcPr>
           <w:p>
             <w:pPr>
@@ -1805,177 +1643,6 @@
             </w:pPr>
             <w:r>
               <w:t>3600</w:t>
-            </w:r>
-          </w:p>
-        </w:tc>
-        <w:tc>
-          <w:tcPr>
-            <w:tcW w:w="479" w:type="pct"/>
-            <w:gridSpan w:val="2"/>
-          </w:tcPr>
-          <w:p>
-            <w:pPr>
-              <w:cnfStyle w:val="000000100000"/>
-            </w:pPr>
-            <w:r>
-              <w:t>4200</w:t>
-            </w:r>
-          </w:p>
-        </w:tc>
-        <w:tc>
-          <w:tcPr>
-            <w:tcW w:w="480" w:type="pct"/>
-            <w:gridSpan w:val="2"/>
-          </w:tcPr>
-          <w:p>
-            <w:pPr>
-              <w:cnfStyle w:val="000000100000"/>
-            </w:pPr>
-          </w:p>
-        </w:tc>
-        <w:tc>
-          <w:tcPr>
-            <w:tcW w:w="479" w:type="pct"/>
-            <w:gridSpan w:val="2"/>
-          </w:tcPr>
-          <w:p>
-            <w:pPr>
-              <w:cnfStyle w:val="000000100000"/>
-            </w:pPr>
-          </w:p>
-        </w:tc>
-      </w:tr>
-      <w:tr>
-        <w:tc>
-          <w:tcPr>
-            <w:cnfStyle w:val="001000000000"/>
-            <w:tcW w:w="767" w:type="pct"/>
-          </w:tcPr>
-          <w:p>
-            <w:r>
-              <w:t>10800 Hz</w:t>
-            </w:r>
-          </w:p>
-        </w:tc>
-        <w:tc>
-          <w:tcPr>
-            <w:tcW w:w="399" w:type="pct"/>
-          </w:tcPr>
-          <w:p>
-            <w:pPr>
-              <w:cnfStyle w:val="000000000000"/>
-            </w:pPr>
-            <w:r>
-              <w:t>600</w:t>
-            </w:r>
-          </w:p>
-        </w:tc>
-        <w:tc>
-          <w:tcPr>
-            <w:tcW w:w="479" w:type="pct"/>
-          </w:tcPr>
-          <w:p>
-            <w:pPr>
-              <w:cnfStyle w:val="000000000000"/>
-            </w:pPr>
-            <w:r>
-              <w:t>1200</w:t>
-            </w:r>
-          </w:p>
-        </w:tc>
-        <w:tc>
-          <w:tcPr>
-            <w:tcW w:w="479" w:type="pct"/>
-          </w:tcPr>
-          <w:p>
-            <w:pPr>
-              <w:cnfStyle w:val="000000000000"/>
-            </w:pPr>
-            <w:r>
-              <w:t>1800</w:t>
-            </w:r>
-          </w:p>
-        </w:tc>
-        <w:tc>
-          <w:tcPr>
-            <w:tcW w:w="479" w:type="pct"/>
-          </w:tcPr>
-          <w:p>
-            <w:pPr>
-              <w:cnfStyle w:val="000000000000"/>
-            </w:pPr>
-            <w:r>
-              <w:t>2400</w:t>
-            </w:r>
-          </w:p>
-        </w:tc>
-        <w:tc>
-          <w:tcPr>
-            <w:tcW w:w="480" w:type="pct"/>
-            <w:gridSpan w:val="2"/>
-          </w:tcPr>
-          <w:p>
-            <w:pPr>
-              <w:cnfStyle w:val="000000000000"/>
-            </w:pPr>
-            <w:r>
-              <w:t>3000</w:t>
-            </w:r>
-          </w:p>
-        </w:tc>
-        <w:tc>
-          <w:tcPr>
-            <w:tcW w:w="479" w:type="pct"/>
-            <w:gridSpan w:val="2"/>
-          </w:tcPr>
-          <w:p>
-            <w:pPr>
-              <w:cnfStyle w:val="000000000000"/>
-            </w:pPr>
-            <w:r>
-              <w:t>3600</w:t>
-            </w:r>
-          </w:p>
-        </w:tc>
-        <w:tc>
-          <w:tcPr>
-            <w:tcW w:w="479" w:type="pct"/>
-            <w:gridSpan w:val="2"/>
-          </w:tcPr>
-          <w:p>
-            <w:pPr>
-              <w:cnfStyle w:val="000000000000"/>
-            </w:pPr>
-            <w:r>
-              <w:t>4200</w:t>
-            </w:r>
-          </w:p>
-        </w:tc>
-        <w:tc>
-          <w:tcPr>
-            <w:tcW w:w="480" w:type="pct"/>
-            <w:gridSpan w:val="2"/>
-          </w:tcPr>
-          <w:p>
-            <w:pPr>
-              <w:cnfStyle w:val="000000000000"/>
-            </w:pPr>
-            <w:r>
-              <w:t>4800</w:t>
-            </w:r>
-          </w:p>
-        </w:tc>
-        <w:tc>
-          <w:tcPr>
-            <w:tcW w:w="479" w:type="pct"/>
-            <w:gridSpan w:val="2"/>
-          </w:tcPr>
-          <w:p>
-            <w:pPr>
-              <w:cnfStyle w:val="000000000000"/>
-            </w:pPr>
-            <w:r>
-              <w:t>5400</w:t>
             </w:r>
           </w:p>
         </w:tc>
@@ -2834,36 +2501,6 @@
         </w:p>
       </w:docPartBody>
     </w:docPart>
-    <w:docPart>
-      <w:docPartPr>
-        <w:name w:val="4AC91D4E59014656AE96E44AEB5BD0E9"/>
-        <w:category>
-          <w:name w:val="General"/>
-          <w:gallery w:val="placeholder"/>
-        </w:category>
-        <w:types>
-          <w:type w:val="bbPlcHdr"/>
-        </w:types>
-        <w:behaviors>
-          <w:behavior w:val="content"/>
-        </w:behaviors>
-        <w:guid w:val="{A8D27274-9726-497E-8055-9B5D21899D11}"/>
-      </w:docPartPr>
-      <w:docPartBody>
-        <w:p>
-          <w:pPr>
-            <w:pStyle w:val="4AC91D4E59014656AE96E44AEB5BD0E9"/>
-          </w:pPr>
-          <w:r>
-            <w:rPr>
-              <w:b/>
-              <w:bCs/>
-            </w:rPr>
-            <w:t>[Type the author name]</w:t>
-          </w:r>
-        </w:p>
-      </w:docPartBody>
-    </w:docPart>
   </w:docParts>
 </w:glossaryDocument>
 </file>
@@ -2882,7 +2519,7 @@
     <w:charset w:val="00"/>
     <w:family w:val="roman"/>
     <w:pitch w:val="variable"/>
-    <w:sig w:usb0="20002A87" w:usb1="00000000" w:usb2="00000000" w:usb3="00000000" w:csb0="000001FF" w:csb1="00000000"/>
+    <w:sig w:usb0="20002A87" w:usb1="80000000" w:usb2="00000008" w:usb3="00000000" w:csb0="000001FF" w:csb1="00000000"/>
   </w:font>
   <w:font w:name="Cambria">
     <w:panose1 w:val="02040503050406030204"/>
@@ -2919,6 +2556,7 @@
   <w:rsids>
     <w:rsidRoot w:val="00336753"/>
     <w:rsid w:val="00336753"/>
+    <w:rsid w:val="00C3605B"/>
     <w:rsid w:val="00CD5976"/>
     <w:rsid w:val="00F6577D"/>
     <w:rsid w:val="00FD655B"/>

</xml_diff>